<commit_message>
prep 3 and worksheet 3 save
</commit_message>
<xml_diff>
--- a/programming/iteration/worksheet 3/Programming techniques T3 Worksheet 3 Iteration.docx
+++ b/programming/iteration/worksheet 3/Programming techniques T3 Worksheet 3 Iteration.docx
@@ -1,6 +1,6 @@
 
 <file path=word/document.xml><?xml version="1.0" encoding="utf-8"?>
-<w:document xmlns:wpc="http://schemas.microsoft.com/office/word/2010/wordprocessingCanvas" xmlns:cx="http://schemas.microsoft.com/office/drawing/2014/chartex" xmlns:cx1="http://schemas.microsoft.com/office/drawing/2015/9/8/chartex" xmlns:cx2="http://schemas.microsoft.com/office/drawing/2015/10/21/chartex" xmlns:cx3="http://schemas.microsoft.com/office/drawing/2016/5/9/chartex" xmlns:cx4="http://schemas.microsoft.com/office/drawing/2016/5/10/chartex" xmlns:cx5="http://schemas.microsoft.com/office/drawing/2016/5/11/chartex" xmlns:cx6="http://schemas.microsoft.com/office/drawing/2016/5/12/chartex" xmlns:cx7="http://schemas.microsoft.com/office/drawing/2016/5/13/chartex" xmlns:cx8="http://schemas.microsoft.com/office/drawing/2016/5/14/chartex" xmlns:mc="http://schemas.openxmlformats.org/markup-compatibility/2006" xmlns:aink="http://schemas.microsoft.com/office/drawing/2016/ink" xmlns:am3d="http://schemas.microsoft.com/office/drawing/2017/model3d" xmlns:o="urn:schemas-microsoft-com:office:office" xmlns:r="http://schemas.openxmlformats.org/officeDocument/2006/relationships" xmlns:m="http://schemas.openxmlformats.org/officeDocument/2006/math" xmlns:v="urn:schemas-microsoft-com:vml" xmlns:wp14="http://schemas.microsoft.com/office/word/2010/wordprocessingDrawing" xmlns:wp="http://schemas.openxmlformats.org/drawingml/2006/wordprocessingDrawing" xmlns:w10="urn:schemas-microsoft-com:office:word" xmlns:w="http://schemas.openxmlformats.org/wordprocessingml/2006/main" xmlns:w14="http://schemas.microsoft.com/office/word/2010/wordml" xmlns:w15="http://schemas.microsoft.com/office/word/2012/wordml" xmlns:w16cex="http://schemas.microsoft.com/office/word/2018/wordml/cex" xmlns:w16cid="http://schemas.microsoft.com/office/word/2016/wordml/cid" xmlns:w16="http://schemas.microsoft.com/office/word/2018/wordml" xmlns:w16sdtdh="http://schemas.microsoft.com/office/word/2020/wordml/sdtdatahash" xmlns:w16se="http://schemas.microsoft.com/office/word/2015/wordml/symex" xmlns:wpg="http://schemas.microsoft.com/office/word/2010/wordprocessingGroup" xmlns:wpi="http://schemas.microsoft.com/office/word/2010/wordprocessingInk" xmlns:wne="http://schemas.microsoft.com/office/word/2006/wordml" xmlns:wps="http://schemas.microsoft.com/office/word/2010/wordprocessingShape" mc:Ignorable="w14 w15 w16se w16cid w16 w16cex w16sdtdh wp14">
+<w:document xmlns:wpc="http://schemas.microsoft.com/office/word/2010/wordprocessingCanvas" xmlns:cx="http://schemas.microsoft.com/office/drawing/2014/chartex" xmlns:cx1="http://schemas.microsoft.com/office/drawing/2015/9/8/chartex" xmlns:cx2="http://schemas.microsoft.com/office/drawing/2015/10/21/chartex" xmlns:cx3="http://schemas.microsoft.com/office/drawing/2016/5/9/chartex" xmlns:cx4="http://schemas.microsoft.com/office/drawing/2016/5/10/chartex" xmlns:cx5="http://schemas.microsoft.com/office/drawing/2016/5/11/chartex" xmlns:cx6="http://schemas.microsoft.com/office/drawing/2016/5/12/chartex" xmlns:cx7="http://schemas.microsoft.com/office/drawing/2016/5/13/chartex" xmlns:cx8="http://schemas.microsoft.com/office/drawing/2016/5/14/chartex" xmlns:mc="http://schemas.openxmlformats.org/markup-compatibility/2006" xmlns:aink="http://schemas.microsoft.com/office/drawing/2016/ink" xmlns:am3d="http://schemas.microsoft.com/office/drawing/2017/model3d" xmlns:o="urn:schemas-microsoft-com:office:office" xmlns:oel="http://schemas.microsoft.com/office/2019/extlst" xmlns:r="http://schemas.openxmlformats.org/officeDocument/2006/relationships" xmlns:m="http://schemas.openxmlformats.org/officeDocument/2006/math" xmlns:v="urn:schemas-microsoft-com:vml" xmlns:wp14="http://schemas.microsoft.com/office/word/2010/wordprocessingDrawing" xmlns:wp="http://schemas.openxmlformats.org/drawingml/2006/wordprocessingDrawing" xmlns:w10="urn:schemas-microsoft-com:office:word" xmlns:w="http://schemas.openxmlformats.org/wordprocessingml/2006/main" xmlns:w14="http://schemas.microsoft.com/office/word/2010/wordml" xmlns:w15="http://schemas.microsoft.com/office/word/2012/wordml" xmlns:w16cex="http://schemas.microsoft.com/office/word/2018/wordml/cex" xmlns:w16cid="http://schemas.microsoft.com/office/word/2016/wordml/cid" xmlns:w16="http://schemas.microsoft.com/office/word/2018/wordml" xmlns:w16du="http://schemas.microsoft.com/office/word/2023/wordml/word16du" xmlns:w16sdtdh="http://schemas.microsoft.com/office/word/2020/wordml/sdtdatahash" xmlns:w16se="http://schemas.microsoft.com/office/word/2015/wordml/symex" xmlns:wpg="http://schemas.microsoft.com/office/word/2010/wordprocessingGroup" xmlns:wpi="http://schemas.microsoft.com/office/word/2010/wordprocessingInk" xmlns:wne="http://schemas.microsoft.com/office/word/2006/wordml" xmlns:wps="http://schemas.microsoft.com/office/word/2010/wordprocessingShape" mc:Ignorable="w14 w15 w16se w16cid w16 w16cex w16sdtdh w16du wp14">
   <w:body>
     <w:p>
       <w:pPr>
@@ -343,7 +343,7 @@
         <w:rPr>
           <w:rFonts w:ascii="Consolas" w:eastAsia="Times New Roman" w:hAnsi="Consolas" w:cs="Arial"/>
           <w:szCs w:val="22"/>
-          <w:lang w:eastAsia="en-GB"/>
+          <w:lang w:val="pl-PL" w:eastAsia="en-GB"/>
         </w:rPr>
       </w:pPr>
       <w:r>
@@ -366,7 +366,7 @@
         <w:rPr>
           <w:rFonts w:ascii="Consolas" w:eastAsia="Times New Roman" w:hAnsi="Consolas" w:cs="Arial"/>
           <w:szCs w:val="22"/>
-          <w:lang w:eastAsia="en-GB"/>
+          <w:lang w:val="pl-PL" w:eastAsia="en-GB"/>
         </w:rPr>
         <w:t xml:space="preserve">z </w:t>
       </w:r>
@@ -374,7 +374,7 @@
         <w:rPr>
           <w:rFonts w:eastAsia="Times New Roman" w:cs="Arial"/>
           <w:szCs w:val="22"/>
-          <w:lang w:eastAsia="en-GB"/>
+          <w:lang w:val="pl-PL" w:eastAsia="en-GB"/>
         </w:rPr>
         <w:t>=</w:t>
       </w:r>
@@ -382,7 +382,7 @@
         <w:rPr>
           <w:rFonts w:ascii="Consolas" w:eastAsia="Times New Roman" w:hAnsi="Consolas" w:cs="Arial"/>
           <w:szCs w:val="22"/>
-          <w:lang w:eastAsia="en-GB"/>
+          <w:lang w:val="pl-PL" w:eastAsia="en-GB"/>
         </w:rPr>
         <w:t xml:space="preserve"> z + y</w:t>
       </w:r>
@@ -399,14 +399,14 @@
         <w:rPr>
           <w:rFonts w:ascii="Consolas" w:eastAsia="Times New Roman" w:hAnsi="Consolas" w:cs="Arial"/>
           <w:szCs w:val="22"/>
-          <w:lang w:eastAsia="en-GB"/>
+          <w:lang w:val="pl-PL" w:eastAsia="en-GB"/>
         </w:rPr>
       </w:pPr>
       <w:r>
         <w:rPr>
           <w:rFonts w:ascii="Consolas" w:eastAsia="Times New Roman" w:hAnsi="Consolas" w:cs="Arial"/>
           <w:szCs w:val="22"/>
-          <w:lang w:eastAsia="en-GB"/>
+          <w:lang w:val="pl-PL" w:eastAsia="en-GB"/>
         </w:rPr>
         <w:t xml:space="preserve">    </w:t>
       </w:r>
@@ -414,18 +414,20 @@
         <w:rPr>
           <w:rFonts w:ascii="Consolas" w:eastAsia="Times New Roman" w:hAnsi="Consolas" w:cs="Arial"/>
           <w:szCs w:val="22"/>
-          <w:lang w:eastAsia="en-GB"/>
+          <w:lang w:val="pl-PL" w:eastAsia="en-GB"/>
         </w:rPr>
         <w:tab/>
       </w:r>
+      <w:proofErr w:type="spellStart"/>
       <w:r>
         <w:rPr>
           <w:rFonts w:ascii="Consolas" w:eastAsia="Times New Roman" w:hAnsi="Consolas" w:cs="Arial"/>
           <w:szCs w:val="22"/>
-          <w:lang w:eastAsia="en-GB"/>
+          <w:lang w:val="pl-PL" w:eastAsia="en-GB"/>
         </w:rPr>
         <w:t>endif</w:t>
       </w:r>
+      <w:proofErr w:type="spellEnd"/>
     </w:p>
     <w:p>
       <w:pPr>
@@ -439,14 +441,14 @@
         <w:rPr>
           <w:rFonts w:ascii="Consolas" w:eastAsia="Times New Roman" w:hAnsi="Consolas" w:cs="Arial"/>
           <w:szCs w:val="22"/>
-          <w:lang w:eastAsia="en-GB"/>
+          <w:lang w:val="pl-PL" w:eastAsia="en-GB"/>
         </w:rPr>
       </w:pPr>
       <w:r>
         <w:rPr>
           <w:rFonts w:ascii="Consolas" w:eastAsia="Times New Roman" w:hAnsi="Consolas" w:cs="Arial"/>
           <w:szCs w:val="22"/>
-          <w:lang w:eastAsia="en-GB"/>
+          <w:lang w:val="pl-PL" w:eastAsia="en-GB"/>
         </w:rPr>
         <w:tab/>
       </w:r>
@@ -454,49 +456,26 @@
         <w:rPr>
           <w:rFonts w:ascii="Consolas" w:eastAsia="Times New Roman" w:hAnsi="Consolas" w:cs="Arial"/>
           <w:szCs w:val="22"/>
-          <w:lang w:eastAsia="en-GB"/>
+          <w:lang w:val="pl-PL" w:eastAsia="en-GB"/>
         </w:rPr>
         <w:tab/>
+        <w:t xml:space="preserve">x </w:t>
+      </w:r>
+      <w:r>
+        <w:rPr>
+          <w:rFonts w:eastAsia="Times New Roman" w:cs="Arial"/>
+          <w:szCs w:val="22"/>
+          <w:lang w:val="pl-PL" w:eastAsia="en-GB"/>
+        </w:rPr>
+        <w:t>=</w:t>
       </w:r>
       <w:r>
         <w:rPr>
           <w:rFonts w:ascii="Consolas" w:eastAsia="Times New Roman" w:hAnsi="Consolas" w:cs="Arial"/>
           <w:szCs w:val="22"/>
-          <w:lang w:eastAsia="en-GB"/>
-        </w:rPr>
-        <w:t xml:space="preserve">x </w:t>
-      </w:r>
-      <w:r>
-        <w:rPr>
-          <w:rFonts w:eastAsia="Times New Roman" w:cs="Arial"/>
-          <w:szCs w:val="22"/>
-          <w:lang w:eastAsia="en-GB"/>
-        </w:rPr>
-        <w:t>=</w:t>
-      </w:r>
-      <w:r>
-        <w:rPr>
-          <w:rFonts w:ascii="Consolas" w:eastAsia="Times New Roman" w:hAnsi="Consolas" w:cs="Arial"/>
-          <w:szCs w:val="22"/>
-          <w:lang w:eastAsia="en-GB"/>
-        </w:rPr>
-        <w:t xml:space="preserve"> x </w:t>
-      </w:r>
-      <w:r>
-        <w:rPr>
-          <w:rFonts w:ascii="Consolas" w:eastAsia="Times New Roman" w:hAnsi="Consolas" w:cs="Arial"/>
-          <w:szCs w:val="22"/>
-          <w:lang w:eastAsia="en-GB"/>
-        </w:rPr>
-        <w:t>div</w:t>
-      </w:r>
-      <w:r>
-        <w:rPr>
-          <w:rFonts w:ascii="Consolas" w:eastAsia="Times New Roman" w:hAnsi="Consolas" w:cs="Arial"/>
-          <w:szCs w:val="22"/>
-          <w:lang w:eastAsia="en-GB"/>
-        </w:rPr>
-        <w:t xml:space="preserve"> 2</w:t>
+          <w:lang w:val="pl-PL" w:eastAsia="en-GB"/>
+        </w:rPr>
+        <w:t xml:space="preserve"> x div 2</w:t>
       </w:r>
     </w:p>
     <w:p>
@@ -518,7 +497,7 @@
         <w:rPr>
           <w:rFonts w:ascii="Consolas" w:eastAsia="Times New Roman" w:hAnsi="Consolas" w:cs="Arial"/>
           <w:szCs w:val="22"/>
-          <w:lang w:eastAsia="en-GB"/>
+          <w:lang w:val="pl-PL" w:eastAsia="en-GB"/>
         </w:rPr>
         <w:tab/>
       </w:r>
@@ -526,7 +505,7 @@
         <w:rPr>
           <w:rFonts w:ascii="Consolas" w:eastAsia="Times New Roman" w:hAnsi="Consolas" w:cs="Arial"/>
           <w:szCs w:val="22"/>
-          <w:lang w:eastAsia="en-GB"/>
+          <w:lang w:val="pl-PL" w:eastAsia="en-GB"/>
         </w:rPr>
         <w:tab/>
       </w:r>
@@ -1026,6 +1005,15 @@
                 <w:lang w:eastAsia="en-GB"/>
               </w:rPr>
             </w:pPr>
+            <w:r>
+              <w:rPr>
+                <w:rFonts w:eastAsia="Times New Roman" w:cs="Arial"/>
+                <w:color w:val="FF0000"/>
+                <w:szCs w:val="22"/>
+                <w:lang w:eastAsia="en-GB"/>
+              </w:rPr>
+              <w:t>7</w:t>
+            </w:r>
           </w:p>
         </w:tc>
         <w:tc>
@@ -1043,6 +1031,15 @@
                 <w:lang w:eastAsia="en-GB"/>
               </w:rPr>
             </w:pPr>
+            <w:r>
+              <w:rPr>
+                <w:rFonts w:eastAsia="Times New Roman" w:cs="Arial"/>
+                <w:color w:val="FF0000"/>
+                <w:szCs w:val="22"/>
+                <w:lang w:eastAsia="en-GB"/>
+              </w:rPr>
+              <w:t>10</w:t>
+            </w:r>
           </w:p>
         </w:tc>
         <w:tc>
@@ -1060,6 +1057,15 @@
                 <w:lang w:eastAsia="en-GB"/>
               </w:rPr>
             </w:pPr>
+            <w:r>
+              <w:rPr>
+                <w:rFonts w:eastAsia="Times New Roman" w:cs="Arial"/>
+                <w:color w:val="FF0000"/>
+                <w:szCs w:val="22"/>
+                <w:lang w:eastAsia="en-GB"/>
+              </w:rPr>
+              <w:t>1</w:t>
+            </w:r>
           </w:p>
         </w:tc>
         <w:tc>
@@ -1077,6 +1083,15 @@
                 <w:lang w:eastAsia="en-GB"/>
               </w:rPr>
             </w:pPr>
+            <w:r>
+              <w:rPr>
+                <w:rFonts w:eastAsia="Times New Roman" w:cs="Arial"/>
+                <w:color w:val="FF0000"/>
+                <w:szCs w:val="22"/>
+                <w:lang w:eastAsia="en-GB"/>
+              </w:rPr>
+              <w:t>10</w:t>
+            </w:r>
           </w:p>
         </w:tc>
         <w:tc>
@@ -1094,6 +1109,15 @@
                 <w:lang w:eastAsia="en-GB"/>
               </w:rPr>
             </w:pPr>
+            <w:r>
+              <w:rPr>
+                <w:rFonts w:eastAsia="Times New Roman" w:cs="Arial"/>
+                <w:color w:val="FF0000"/>
+                <w:szCs w:val="22"/>
+                <w:lang w:eastAsia="en-GB"/>
+              </w:rPr>
+              <w:t>True</w:t>
+            </w:r>
           </w:p>
         </w:tc>
         <w:tc>
@@ -1134,6 +1158,15 @@
                 <w:lang w:eastAsia="en-GB"/>
               </w:rPr>
             </w:pPr>
+            <w:r>
+              <w:rPr>
+                <w:rFonts w:eastAsia="Times New Roman" w:cs="Arial"/>
+                <w:color w:val="FF0000"/>
+                <w:szCs w:val="22"/>
+                <w:lang w:eastAsia="en-GB"/>
+              </w:rPr>
+              <w:t>3</w:t>
+            </w:r>
           </w:p>
         </w:tc>
         <w:tc>
@@ -1151,6 +1184,15 @@
                 <w:lang w:eastAsia="en-GB"/>
               </w:rPr>
             </w:pPr>
+            <w:r>
+              <w:rPr>
+                <w:rFonts w:eastAsia="Times New Roman" w:cs="Arial"/>
+                <w:color w:val="FF0000"/>
+                <w:szCs w:val="22"/>
+                <w:lang w:eastAsia="en-GB"/>
+              </w:rPr>
+              <w:t>20</w:t>
+            </w:r>
           </w:p>
         </w:tc>
         <w:tc>
@@ -1168,6 +1210,15 @@
                 <w:lang w:eastAsia="en-GB"/>
               </w:rPr>
             </w:pPr>
+            <w:r>
+              <w:rPr>
+                <w:rFonts w:eastAsia="Times New Roman" w:cs="Arial"/>
+                <w:color w:val="FF0000"/>
+                <w:szCs w:val="22"/>
+                <w:lang w:eastAsia="en-GB"/>
+              </w:rPr>
+              <w:t>1</w:t>
+            </w:r>
           </w:p>
         </w:tc>
         <w:tc>
@@ -1185,6 +1236,15 @@
                 <w:lang w:eastAsia="en-GB"/>
               </w:rPr>
             </w:pPr>
+            <w:r>
+              <w:rPr>
+                <w:rFonts w:eastAsia="Times New Roman" w:cs="Arial"/>
+                <w:color w:val="FF0000"/>
+                <w:szCs w:val="22"/>
+                <w:lang w:eastAsia="en-GB"/>
+              </w:rPr>
+              <w:t>30</w:t>
+            </w:r>
           </w:p>
         </w:tc>
         <w:tc>
@@ -1202,6 +1262,15 @@
                 <w:lang w:eastAsia="en-GB"/>
               </w:rPr>
             </w:pPr>
+            <w:r>
+              <w:rPr>
+                <w:rFonts w:eastAsia="Times New Roman" w:cs="Arial"/>
+                <w:color w:val="FF0000"/>
+                <w:szCs w:val="22"/>
+                <w:lang w:eastAsia="en-GB"/>
+              </w:rPr>
+              <w:t>True</w:t>
+            </w:r>
           </w:p>
         </w:tc>
         <w:tc>
@@ -1242,6 +1311,15 @@
                 <w:lang w:eastAsia="en-GB"/>
               </w:rPr>
             </w:pPr>
+            <w:r>
+              <w:rPr>
+                <w:rFonts w:eastAsia="Times New Roman" w:cs="Arial"/>
+                <w:color w:val="FF0000"/>
+                <w:szCs w:val="22"/>
+                <w:lang w:eastAsia="en-GB"/>
+              </w:rPr>
+              <w:t>1</w:t>
+            </w:r>
           </w:p>
         </w:tc>
         <w:tc>
@@ -1259,6 +1337,15 @@
                 <w:lang w:eastAsia="en-GB"/>
               </w:rPr>
             </w:pPr>
+            <w:r>
+              <w:rPr>
+                <w:rFonts w:eastAsia="Times New Roman" w:cs="Arial"/>
+                <w:color w:val="FF0000"/>
+                <w:szCs w:val="22"/>
+                <w:lang w:eastAsia="en-GB"/>
+              </w:rPr>
+              <w:t>40</w:t>
+            </w:r>
           </w:p>
         </w:tc>
         <w:tc>
@@ -1276,6 +1363,15 @@
                 <w:lang w:eastAsia="en-GB"/>
               </w:rPr>
             </w:pPr>
+            <w:r>
+              <w:rPr>
+                <w:rFonts w:eastAsia="Times New Roman" w:cs="Arial"/>
+                <w:color w:val="FF0000"/>
+                <w:szCs w:val="22"/>
+                <w:lang w:eastAsia="en-GB"/>
+              </w:rPr>
+              <w:t>1</w:t>
+            </w:r>
           </w:p>
         </w:tc>
         <w:tc>
@@ -1293,6 +1389,15 @@
                 <w:lang w:eastAsia="en-GB"/>
               </w:rPr>
             </w:pPr>
+            <w:r>
+              <w:rPr>
+                <w:rFonts w:eastAsia="Times New Roman" w:cs="Arial"/>
+                <w:color w:val="FF0000"/>
+                <w:szCs w:val="22"/>
+                <w:lang w:eastAsia="en-GB"/>
+              </w:rPr>
+              <w:t>70</w:t>
+            </w:r>
           </w:p>
         </w:tc>
         <w:tc>
@@ -1310,6 +1415,15 @@
                 <w:lang w:eastAsia="en-GB"/>
               </w:rPr>
             </w:pPr>
+            <w:r>
+              <w:rPr>
+                <w:rFonts w:eastAsia="Times New Roman" w:cs="Arial"/>
+                <w:color w:val="FF0000"/>
+                <w:szCs w:val="22"/>
+                <w:lang w:eastAsia="en-GB"/>
+              </w:rPr>
+              <w:t>True</w:t>
+            </w:r>
           </w:p>
         </w:tc>
         <w:tc>
@@ -1350,6 +1464,15 @@
                 <w:lang w:eastAsia="en-GB"/>
               </w:rPr>
             </w:pPr>
+            <w:r>
+              <w:rPr>
+                <w:rFonts w:eastAsia="Times New Roman" w:cs="Arial"/>
+                <w:color w:val="FF0000"/>
+                <w:szCs w:val="22"/>
+                <w:lang w:eastAsia="en-GB"/>
+              </w:rPr>
+              <w:t>0</w:t>
+            </w:r>
           </w:p>
         </w:tc>
         <w:tc>
@@ -1367,6 +1490,15 @@
                 <w:lang w:eastAsia="en-GB"/>
               </w:rPr>
             </w:pPr>
+            <w:r>
+              <w:rPr>
+                <w:rFonts w:eastAsia="Times New Roman" w:cs="Arial"/>
+                <w:color w:val="FF0000"/>
+                <w:szCs w:val="22"/>
+                <w:lang w:eastAsia="en-GB"/>
+              </w:rPr>
+              <w:t>40</w:t>
+            </w:r>
           </w:p>
         </w:tc>
         <w:tc>
@@ -1384,6 +1516,15 @@
                 <w:lang w:eastAsia="en-GB"/>
               </w:rPr>
             </w:pPr>
+            <w:r>
+              <w:rPr>
+                <w:rFonts w:eastAsia="Times New Roman" w:cs="Arial"/>
+                <w:color w:val="FF0000"/>
+                <w:szCs w:val="22"/>
+                <w:lang w:eastAsia="en-GB"/>
+              </w:rPr>
+              <w:t>0</w:t>
+            </w:r>
           </w:p>
         </w:tc>
         <w:tc>
@@ -1401,6 +1542,15 @@
                 <w:lang w:eastAsia="en-GB"/>
               </w:rPr>
             </w:pPr>
+            <w:r>
+              <w:rPr>
+                <w:rFonts w:eastAsia="Times New Roman" w:cs="Arial"/>
+                <w:color w:val="FF0000"/>
+                <w:szCs w:val="22"/>
+                <w:lang w:eastAsia="en-GB"/>
+              </w:rPr>
+              <w:t>70</w:t>
+            </w:r>
           </w:p>
         </w:tc>
         <w:tc>
@@ -1418,6 +1568,15 @@
                 <w:lang w:eastAsia="en-GB"/>
               </w:rPr>
             </w:pPr>
+            <w:r>
+              <w:rPr>
+                <w:rFonts w:eastAsia="Times New Roman" w:cs="Arial"/>
+                <w:color w:val="FF0000"/>
+                <w:szCs w:val="22"/>
+                <w:lang w:eastAsia="en-GB"/>
+              </w:rPr>
+              <w:t>False</w:t>
+            </w:r>
           </w:p>
         </w:tc>
         <w:tc>
@@ -1435,6 +1594,15 @@
                 <w:lang w:eastAsia="en-GB"/>
               </w:rPr>
             </w:pPr>
+            <w:r>
+              <w:rPr>
+                <w:rFonts w:eastAsia="Times New Roman" w:cs="Arial"/>
+                <w:color w:val="FF0000"/>
+                <w:szCs w:val="22"/>
+                <w:lang w:eastAsia="en-GB"/>
+              </w:rPr>
+              <w:t>70</w:t>
+            </w:r>
           </w:p>
         </w:tc>
       </w:tr>
@@ -1760,6 +1928,47 @@
     </w:p>
     <w:p>
       <w:pPr>
+        <w:pStyle w:val="ListParagraph"/>
+        <w:numPr>
+          <w:ilvl w:val="0"/>
+          <w:numId w:val="6"/>
+        </w:numPr>
+        <w:tabs>
+          <w:tab w:val="left" w:pos="851"/>
+        </w:tabs>
+        <w:spacing w:after="120"/>
+        <w:rPr>
+          <w:rFonts w:eastAsia="Times New Roman" w:cs="Arial"/>
+          <w:szCs w:val="22"/>
+          <w:lang w:eastAsia="en-GB"/>
+        </w:rPr>
+      </w:pPr>
+      <w:r>
+        <w:rPr>
+          <w:rFonts w:eastAsia="Times New Roman" w:cs="Arial"/>
+          <w:szCs w:val="22"/>
+          <w:lang w:eastAsia="en-GB"/>
+        </w:rPr>
+        <w:t>Calculate the expected result using test data 36, 36, 38.5, 37, 38, 36.</w:t>
+      </w:r>
+    </w:p>
+    <w:p>
+      <w:pPr>
+        <w:pStyle w:val="ListParagraph"/>
+        <w:tabs>
+          <w:tab w:val="left" w:pos="851"/>
+        </w:tabs>
+        <w:spacing w:after="120"/>
+        <w:ind w:left="850"/>
+        <w:rPr>
+          <w:rFonts w:eastAsia="Times New Roman" w:cs="Arial"/>
+          <w:szCs w:val="22"/>
+          <w:lang w:eastAsia="en-GB"/>
+        </w:rPr>
+      </w:pPr>
+    </w:p>
+    <w:p>
+      <w:pPr>
         <w:tabs>
           <w:tab w:val="left" w:pos="851"/>
         </w:tabs>
@@ -1785,69 +1994,7 @@
           <w:szCs w:val="22"/>
           <w:lang w:eastAsia="en-GB"/>
         </w:rPr>
-        <w:t>(a)</w:t>
-      </w:r>
-      <w:r>
-        <w:rPr>
-          <w:rFonts w:eastAsia="Times New Roman" w:cs="Arial"/>
-          <w:szCs w:val="22"/>
-          <w:lang w:eastAsia="en-GB"/>
-        </w:rPr>
-        <w:tab/>
-      </w:r>
-      <w:r>
-        <w:rPr>
-          <w:rFonts w:eastAsia="Times New Roman" w:cs="Arial"/>
-          <w:szCs w:val="22"/>
-          <w:lang w:eastAsia="en-GB"/>
-        </w:rPr>
-        <w:t xml:space="preserve">Calculate the expected result </w:t>
-      </w:r>
-      <w:r>
-        <w:rPr>
-          <w:rFonts w:eastAsia="Times New Roman" w:cs="Arial"/>
-          <w:szCs w:val="22"/>
-          <w:lang w:eastAsia="en-GB"/>
-        </w:rPr>
-        <w:t>using test data 36, 36, 38</w:t>
-      </w:r>
-      <w:r>
-        <w:rPr>
-          <w:rFonts w:eastAsia="Times New Roman" w:cs="Arial"/>
-          <w:szCs w:val="22"/>
-          <w:lang w:eastAsia="en-GB"/>
-        </w:rPr>
-        <w:t>.5, 37</w:t>
-      </w:r>
-      <w:r>
-        <w:rPr>
-          <w:rFonts w:eastAsia="Times New Roman" w:cs="Arial"/>
-          <w:szCs w:val="22"/>
-          <w:lang w:eastAsia="en-GB"/>
-        </w:rPr>
-        <w:t>, 38, 36.</w:t>
-      </w:r>
-    </w:p>
-    <w:p>
-      <w:pPr>
-        <w:tabs>
-          <w:tab w:val="left" w:pos="851"/>
-        </w:tabs>
-        <w:spacing w:after="120"/>
-        <w:ind w:left="425" w:hanging="425"/>
-        <w:rPr>
-          <w:rFonts w:eastAsia="Times New Roman" w:cs="Arial"/>
-          <w:szCs w:val="22"/>
-          <w:lang w:eastAsia="en-GB"/>
-        </w:rPr>
-      </w:pPr>
-      <w:r>
-        <w:rPr>
-          <w:rFonts w:eastAsia="Times New Roman" w:cs="Arial"/>
-          <w:szCs w:val="22"/>
-          <w:lang w:eastAsia="en-GB"/>
-        </w:rPr>
-        <w:tab/>
+        <w:t>(36 + 36 + 38.5 + 37 + 38 + 36)/6 = 36.9</w:t>
       </w:r>
     </w:p>
     <w:p>
@@ -2147,18 +2294,8 @@
           <w:szCs w:val="22"/>
           <w:lang w:eastAsia="en-GB"/>
         </w:rPr>
-        <w:t xml:space="preserve">temp = </w:t>
-      </w:r>
-      <w:proofErr w:type="gramStart"/>
-      <w:r>
-        <w:rPr>
-          <w:rFonts w:ascii="Consolas" w:eastAsia="Times New Roman" w:hAnsi="Consolas" w:cs="Consolas"/>
-          <w:szCs w:val="22"/>
-          <w:lang w:eastAsia="en-GB"/>
-        </w:rPr>
-        <w:t>input(</w:t>
-      </w:r>
-      <w:proofErr w:type="gramEnd"/>
+        <w:t>temp = input(</w:t>
+      </w:r>
       <w:r>
         <w:rPr>
           <w:rFonts w:ascii="Consolas" w:eastAsia="Times New Roman" w:hAnsi="Consolas" w:cs="Consolas"/>
@@ -2256,7 +2393,7 @@
         <w:rPr>
           <w:rFonts w:ascii="Consolas" w:eastAsia="Times New Roman" w:hAnsi="Consolas" w:cs="Consolas"/>
           <w:szCs w:val="22"/>
-          <w:lang w:eastAsia="en-GB"/>
+          <w:lang w:val="pt-PT" w:eastAsia="en-GB"/>
         </w:rPr>
       </w:pPr>
       <w:r>
@@ -2274,13 +2411,30 @@
           <w:lang w:eastAsia="en-GB"/>
         </w:rPr>
         <w:tab/>
-        <w:t xml:space="preserve">fever </w:t>
-      </w:r>
+      </w:r>
+      <w:proofErr w:type="spellStart"/>
       <w:r>
         <w:rPr>
           <w:rFonts w:ascii="Consolas" w:eastAsia="Times New Roman" w:hAnsi="Consolas" w:cs="Consolas"/>
           <w:szCs w:val="22"/>
-          <w:lang w:eastAsia="en-GB"/>
+          <w:lang w:val="pt-PT" w:eastAsia="en-GB"/>
+        </w:rPr>
+        <w:t>fever</w:t>
+      </w:r>
+      <w:proofErr w:type="spellEnd"/>
+      <w:r>
+        <w:rPr>
+          <w:rFonts w:ascii="Consolas" w:eastAsia="Times New Roman" w:hAnsi="Consolas" w:cs="Consolas"/>
+          <w:szCs w:val="22"/>
+          <w:lang w:val="pt-PT" w:eastAsia="en-GB"/>
+        </w:rPr>
+        <w:t xml:space="preserve"> </w:t>
+      </w:r>
+      <w:r>
+        <w:rPr>
+          <w:rFonts w:ascii="Consolas" w:eastAsia="Times New Roman" w:hAnsi="Consolas" w:cs="Consolas"/>
+          <w:szCs w:val="22"/>
+          <w:lang w:val="pt-PT" w:eastAsia="en-GB"/>
         </w:rPr>
         <w:t>=</w:t>
       </w:r>
@@ -2288,9 +2442,27 @@
         <w:rPr>
           <w:rFonts w:ascii="Consolas" w:eastAsia="Times New Roman" w:hAnsi="Consolas" w:cs="Consolas"/>
           <w:szCs w:val="22"/>
-          <w:lang w:eastAsia="en-GB"/>
-        </w:rPr>
-        <w:t xml:space="preserve"> fever + 1</w:t>
+          <w:lang w:val="pt-PT" w:eastAsia="en-GB"/>
+        </w:rPr>
+        <w:t xml:space="preserve"> </w:t>
+      </w:r>
+      <w:proofErr w:type="spellStart"/>
+      <w:r>
+        <w:rPr>
+          <w:rFonts w:ascii="Consolas" w:eastAsia="Times New Roman" w:hAnsi="Consolas" w:cs="Consolas"/>
+          <w:szCs w:val="22"/>
+          <w:lang w:val="pt-PT" w:eastAsia="en-GB"/>
+        </w:rPr>
+        <w:t>fever</w:t>
+      </w:r>
+      <w:proofErr w:type="spellEnd"/>
+      <w:r>
+        <w:rPr>
+          <w:rFonts w:ascii="Consolas" w:eastAsia="Times New Roman" w:hAnsi="Consolas" w:cs="Consolas"/>
+          <w:szCs w:val="22"/>
+          <w:lang w:val="pt-PT" w:eastAsia="en-GB"/>
+        </w:rPr>
+        <w:t xml:space="preserve"> + 1</w:t>
       </w:r>
     </w:p>
     <w:p>
@@ -2307,26 +2479,27 @@
         <w:rPr>
           <w:rFonts w:ascii="Consolas" w:eastAsia="Times New Roman" w:hAnsi="Consolas" w:cs="Consolas"/>
           <w:szCs w:val="22"/>
-          <w:lang w:eastAsia="en-GB"/>
+          <w:lang w:val="pt-PT" w:eastAsia="en-GB"/>
         </w:rPr>
       </w:pPr>
       <w:r>
         <w:rPr>
           <w:rFonts w:ascii="Consolas" w:eastAsia="Times New Roman" w:hAnsi="Consolas" w:cs="Consolas"/>
           <w:szCs w:val="22"/>
-          <w:lang w:eastAsia="en-GB"/>
+          <w:lang w:val="pt-PT" w:eastAsia="en-GB"/>
         </w:rPr>
         <w:tab/>
-        <w:t>end</w:t>
-      </w:r>
+      </w:r>
+      <w:proofErr w:type="spellStart"/>
       <w:r>
         <w:rPr>
           <w:rFonts w:ascii="Consolas" w:eastAsia="Times New Roman" w:hAnsi="Consolas" w:cs="Consolas"/>
           <w:szCs w:val="22"/>
-          <w:lang w:eastAsia="en-GB"/>
-        </w:rPr>
-        <w:t>if</w:t>
-      </w:r>
+          <w:lang w:val="pt-PT" w:eastAsia="en-GB"/>
+        </w:rPr>
+        <w:t>endif</w:t>
+      </w:r>
+      <w:proofErr w:type="spellEnd"/>
     </w:p>
     <w:p>
       <w:pPr>
@@ -2342,18 +2515,28 @@
         <w:rPr>
           <w:rFonts w:ascii="Consolas" w:eastAsia="Times New Roman" w:hAnsi="Consolas" w:cs="Consolas"/>
           <w:szCs w:val="22"/>
-          <w:lang w:eastAsia="en-GB"/>
+          <w:lang w:val="pt-PT" w:eastAsia="en-GB"/>
         </w:rPr>
       </w:pPr>
       <w:r>
         <w:rPr>
           <w:rFonts w:ascii="Consolas" w:eastAsia="Times New Roman" w:hAnsi="Consolas" w:cs="Consolas"/>
           <w:szCs w:val="22"/>
-          <w:lang w:eastAsia="en-GB"/>
+          <w:lang w:val="pt-PT" w:eastAsia="en-GB"/>
         </w:rPr>
         <w:tab/>
-        <w:t>total = total + temp</w:t>
-      </w:r>
+        <w:t xml:space="preserve">total = total + </w:t>
+      </w:r>
+      <w:proofErr w:type="spellStart"/>
+      <w:r>
+        <w:rPr>
+          <w:rFonts w:ascii="Consolas" w:eastAsia="Times New Roman" w:hAnsi="Consolas" w:cs="Consolas"/>
+          <w:szCs w:val="22"/>
+          <w:lang w:val="pt-PT" w:eastAsia="en-GB"/>
+        </w:rPr>
+        <w:t>temp</w:t>
+      </w:r>
+      <w:proofErr w:type="spellEnd"/>
     </w:p>
     <w:p>
       <w:pPr>
@@ -2376,9 +2559,16 @@
         <w:rPr>
           <w:rFonts w:ascii="Consolas" w:eastAsia="Times New Roman" w:hAnsi="Consolas" w:cs="Consolas"/>
           <w:szCs w:val="22"/>
-          <w:lang w:eastAsia="en-GB"/>
+          <w:lang w:val="pt-PT" w:eastAsia="en-GB"/>
         </w:rPr>
         <w:tab/>
+      </w:r>
+      <w:r>
+        <w:rPr>
+          <w:rFonts w:ascii="Consolas" w:eastAsia="Times New Roman" w:hAnsi="Consolas" w:cs="Consolas"/>
+          <w:szCs w:val="22"/>
+          <w:lang w:eastAsia="en-GB"/>
+        </w:rPr>
         <w:t>hour = hour + 1</w:t>
       </w:r>
     </w:p>
@@ -2501,7 +2691,6 @@
           <w:lang w:eastAsia="en-GB"/>
         </w:rPr>
       </w:pPr>
-      <w:proofErr w:type="gramStart"/>
       <w:r>
         <w:rPr>
           <w:rFonts w:ascii="Consolas" w:eastAsia="Times New Roman" w:hAnsi="Consolas" w:cs="Consolas"/>
@@ -2510,7 +2699,6 @@
         </w:rPr>
         <w:t>print(</w:t>
       </w:r>
-      <w:proofErr w:type="gramEnd"/>
       <w:r>
         <w:rPr>
           <w:rFonts w:ascii="Consolas" w:eastAsia="Times New Roman" w:hAnsi="Consolas" w:cs="Consolas"/>
@@ -2553,7 +2741,6 @@
           <w:lang w:eastAsia="en-GB"/>
         </w:rPr>
       </w:pPr>
-      <w:proofErr w:type="gramStart"/>
       <w:r>
         <w:rPr>
           <w:rFonts w:ascii="Consolas" w:eastAsia="Times New Roman" w:hAnsi="Consolas" w:cs="Consolas"/>
@@ -2562,7 +2749,6 @@
         </w:rPr>
         <w:t>print(</w:t>
       </w:r>
-      <w:proofErr w:type="gramEnd"/>
       <w:r>
         <w:rPr>
           <w:rFonts w:ascii="Consolas" w:eastAsia="Times New Roman" w:hAnsi="Consolas" w:cs="Consolas"/>
@@ -2856,30 +3042,6 @@
                 <w:szCs w:val="22"/>
                 <w:lang w:eastAsia="en-GB"/>
               </w:rPr>
-              <w:t>1</w:t>
-            </w:r>
-          </w:p>
-        </w:tc>
-        <w:tc>
-          <w:tcPr>
-            <w:tcW w:w="964" w:type="dxa"/>
-            <w:vAlign w:val="center"/>
-          </w:tcPr>
-          <w:p>
-            <w:pPr>
-              <w:jc w:val="center"/>
-              <w:rPr>
-                <w:rFonts w:eastAsia="Times New Roman" w:cs="Arial"/>
-                <w:szCs w:val="22"/>
-                <w:lang w:eastAsia="en-GB"/>
-              </w:rPr>
-            </w:pPr>
-            <w:r>
-              <w:rPr>
-                <w:rFonts w:eastAsia="Times New Roman" w:cs="Arial"/>
-                <w:szCs w:val="22"/>
-                <w:lang w:eastAsia="en-GB"/>
-              </w:rPr>
               <w:t>0</w:t>
             </w:r>
           </w:p>
@@ -2905,6 +3067,30 @@
                 <w:lang w:eastAsia="en-GB"/>
               </w:rPr>
               <w:t>0</w:t>
+            </w:r>
+          </w:p>
+        </w:tc>
+        <w:tc>
+          <w:tcPr>
+            <w:tcW w:w="964" w:type="dxa"/>
+            <w:vAlign w:val="center"/>
+          </w:tcPr>
+          <w:p>
+            <w:pPr>
+              <w:jc w:val="center"/>
+              <w:rPr>
+                <w:rFonts w:eastAsia="Times New Roman" w:cs="Arial"/>
+                <w:szCs w:val="22"/>
+                <w:lang w:eastAsia="en-GB"/>
+              </w:rPr>
+            </w:pPr>
+            <w:r>
+              <w:rPr>
+                <w:rFonts w:eastAsia="Times New Roman" w:cs="Arial"/>
+                <w:szCs w:val="22"/>
+                <w:lang w:eastAsia="en-GB"/>
+              </w:rPr>
+              <w:t>1</w:t>
             </w:r>
           </w:p>
         </w:tc>
@@ -2969,6 +3155,15 @@
                 <w:lang w:eastAsia="en-GB"/>
               </w:rPr>
             </w:pPr>
+            <w:r>
+              <w:rPr>
+                <w:rFonts w:eastAsia="Times New Roman" w:cs="Arial"/>
+                <w:color w:val="1F497D" w:themeColor="text2"/>
+                <w:szCs w:val="22"/>
+                <w:lang w:eastAsia="en-GB"/>
+              </w:rPr>
+              <w:t>36</w:t>
+            </w:r>
           </w:p>
         </w:tc>
         <w:tc>
@@ -2986,6 +3181,15 @@
                 <w:lang w:eastAsia="en-GB"/>
               </w:rPr>
             </w:pPr>
+            <w:r>
+              <w:rPr>
+                <w:rFonts w:eastAsia="Times New Roman" w:cs="Arial"/>
+                <w:color w:val="1F497D" w:themeColor="text2"/>
+                <w:szCs w:val="22"/>
+                <w:lang w:eastAsia="en-GB"/>
+              </w:rPr>
+              <w:t>0</w:t>
+            </w:r>
           </w:p>
         </w:tc>
         <w:tc>
@@ -3003,6 +3207,15 @@
                 <w:lang w:eastAsia="en-GB"/>
               </w:rPr>
             </w:pPr>
+            <w:r>
+              <w:rPr>
+                <w:rFonts w:eastAsia="Times New Roman" w:cs="Arial"/>
+                <w:color w:val="1F497D" w:themeColor="text2"/>
+                <w:szCs w:val="22"/>
+                <w:lang w:eastAsia="en-GB"/>
+              </w:rPr>
+              <w:t>36</w:t>
+            </w:r>
           </w:p>
         </w:tc>
         <w:tc>
@@ -3020,6 +3233,15 @@
                 <w:lang w:eastAsia="en-GB"/>
               </w:rPr>
             </w:pPr>
+            <w:r>
+              <w:rPr>
+                <w:rFonts w:eastAsia="Times New Roman" w:cs="Arial"/>
+                <w:color w:val="1F497D" w:themeColor="text2"/>
+                <w:szCs w:val="22"/>
+                <w:lang w:eastAsia="en-GB"/>
+              </w:rPr>
+              <w:t>2</w:t>
+            </w:r>
           </w:p>
         </w:tc>
         <w:tc>
@@ -3037,6 +3259,15 @@
                 <w:lang w:eastAsia="en-GB"/>
               </w:rPr>
             </w:pPr>
+            <w:r>
+              <w:rPr>
+                <w:rFonts w:eastAsia="Times New Roman" w:cs="Arial"/>
+                <w:color w:val="1F497D" w:themeColor="text2"/>
+                <w:szCs w:val="22"/>
+                <w:lang w:eastAsia="en-GB"/>
+              </w:rPr>
+              <w:t>0</w:t>
+            </w:r>
           </w:p>
         </w:tc>
         <w:tc>
@@ -3077,6 +3308,15 @@
                 <w:lang w:eastAsia="en-GB"/>
               </w:rPr>
             </w:pPr>
+            <w:r>
+              <w:rPr>
+                <w:rFonts w:eastAsia="Times New Roman" w:cs="Arial"/>
+                <w:color w:val="1F497D" w:themeColor="text2"/>
+                <w:szCs w:val="22"/>
+                <w:lang w:eastAsia="en-GB"/>
+              </w:rPr>
+              <w:t>36</w:t>
+            </w:r>
           </w:p>
         </w:tc>
         <w:tc>
@@ -3094,6 +3334,15 @@
                 <w:lang w:eastAsia="en-GB"/>
               </w:rPr>
             </w:pPr>
+            <w:r>
+              <w:rPr>
+                <w:rFonts w:eastAsia="Times New Roman" w:cs="Arial"/>
+                <w:color w:val="1F497D" w:themeColor="text2"/>
+                <w:szCs w:val="22"/>
+                <w:lang w:eastAsia="en-GB"/>
+              </w:rPr>
+              <w:t>0</w:t>
+            </w:r>
           </w:p>
         </w:tc>
         <w:tc>
@@ -3111,6 +3360,15 @@
                 <w:lang w:eastAsia="en-GB"/>
               </w:rPr>
             </w:pPr>
+            <w:r>
+              <w:rPr>
+                <w:rFonts w:eastAsia="Times New Roman" w:cs="Arial"/>
+                <w:color w:val="1F497D" w:themeColor="text2"/>
+                <w:szCs w:val="22"/>
+                <w:lang w:eastAsia="en-GB"/>
+              </w:rPr>
+              <w:t>72</w:t>
+            </w:r>
           </w:p>
         </w:tc>
         <w:tc>
@@ -3128,6 +3386,15 @@
                 <w:lang w:eastAsia="en-GB"/>
               </w:rPr>
             </w:pPr>
+            <w:r>
+              <w:rPr>
+                <w:rFonts w:eastAsia="Times New Roman" w:cs="Arial"/>
+                <w:color w:val="1F497D" w:themeColor="text2"/>
+                <w:szCs w:val="22"/>
+                <w:lang w:eastAsia="en-GB"/>
+              </w:rPr>
+              <w:t>3</w:t>
+            </w:r>
           </w:p>
         </w:tc>
         <w:tc>
@@ -3145,6 +3412,15 @@
                 <w:lang w:eastAsia="en-GB"/>
               </w:rPr>
             </w:pPr>
+            <w:r>
+              <w:rPr>
+                <w:rFonts w:eastAsia="Times New Roman" w:cs="Arial"/>
+                <w:color w:val="1F497D" w:themeColor="text2"/>
+                <w:szCs w:val="22"/>
+                <w:lang w:eastAsia="en-GB"/>
+              </w:rPr>
+              <w:t>0</w:t>
+            </w:r>
           </w:p>
         </w:tc>
         <w:tc>
@@ -3185,6 +3461,15 @@
                 <w:lang w:eastAsia="en-GB"/>
               </w:rPr>
             </w:pPr>
+            <w:r>
+              <w:rPr>
+                <w:rFonts w:eastAsia="Times New Roman" w:cs="Arial"/>
+                <w:color w:val="1F497D" w:themeColor="text2"/>
+                <w:szCs w:val="22"/>
+                <w:lang w:eastAsia="en-GB"/>
+              </w:rPr>
+              <w:t>38.5</w:t>
+            </w:r>
           </w:p>
         </w:tc>
         <w:tc>
@@ -3202,6 +3487,15 @@
                 <w:lang w:eastAsia="en-GB"/>
               </w:rPr>
             </w:pPr>
+            <w:r>
+              <w:rPr>
+                <w:rFonts w:eastAsia="Times New Roman" w:cs="Arial"/>
+                <w:color w:val="1F497D" w:themeColor="text2"/>
+                <w:szCs w:val="22"/>
+                <w:lang w:eastAsia="en-GB"/>
+              </w:rPr>
+              <w:t>1</w:t>
+            </w:r>
           </w:p>
         </w:tc>
         <w:tc>
@@ -3219,6 +3513,15 @@
                 <w:lang w:eastAsia="en-GB"/>
               </w:rPr>
             </w:pPr>
+            <w:r>
+              <w:rPr>
+                <w:rFonts w:eastAsia="Times New Roman" w:cs="Arial"/>
+                <w:color w:val="1F497D" w:themeColor="text2"/>
+                <w:szCs w:val="22"/>
+                <w:lang w:eastAsia="en-GB"/>
+              </w:rPr>
+              <w:t>110.5</w:t>
+            </w:r>
           </w:p>
         </w:tc>
         <w:tc>
@@ -3236,6 +3539,15 @@
                 <w:lang w:eastAsia="en-GB"/>
               </w:rPr>
             </w:pPr>
+            <w:r>
+              <w:rPr>
+                <w:rFonts w:eastAsia="Times New Roman" w:cs="Arial"/>
+                <w:color w:val="1F497D" w:themeColor="text2"/>
+                <w:szCs w:val="22"/>
+                <w:lang w:eastAsia="en-GB"/>
+              </w:rPr>
+              <w:t>4</w:t>
+            </w:r>
           </w:p>
         </w:tc>
         <w:tc>
@@ -3253,6 +3565,15 @@
                 <w:lang w:eastAsia="en-GB"/>
               </w:rPr>
             </w:pPr>
+            <w:r>
+              <w:rPr>
+                <w:rFonts w:eastAsia="Times New Roman" w:cs="Arial"/>
+                <w:color w:val="1F497D" w:themeColor="text2"/>
+                <w:szCs w:val="22"/>
+                <w:lang w:eastAsia="en-GB"/>
+              </w:rPr>
+              <w:t>0</w:t>
+            </w:r>
           </w:p>
         </w:tc>
         <w:tc>
@@ -3293,6 +3614,15 @@
                 <w:lang w:eastAsia="en-GB"/>
               </w:rPr>
             </w:pPr>
+            <w:r>
+              <w:rPr>
+                <w:rFonts w:eastAsia="Times New Roman" w:cs="Arial"/>
+                <w:color w:val="1F497D" w:themeColor="text2"/>
+                <w:szCs w:val="22"/>
+                <w:lang w:eastAsia="en-GB"/>
+              </w:rPr>
+              <w:t>37</w:t>
+            </w:r>
           </w:p>
         </w:tc>
         <w:tc>
@@ -3310,6 +3640,15 @@
                 <w:lang w:eastAsia="en-GB"/>
               </w:rPr>
             </w:pPr>
+            <w:r>
+              <w:rPr>
+                <w:rFonts w:eastAsia="Times New Roman" w:cs="Arial"/>
+                <w:color w:val="1F497D" w:themeColor="text2"/>
+                <w:szCs w:val="22"/>
+                <w:lang w:eastAsia="en-GB"/>
+              </w:rPr>
+              <w:t>1</w:t>
+            </w:r>
           </w:p>
         </w:tc>
         <w:tc>
@@ -3327,6 +3666,15 @@
                 <w:lang w:eastAsia="en-GB"/>
               </w:rPr>
             </w:pPr>
+            <w:r>
+              <w:rPr>
+                <w:rFonts w:eastAsia="Times New Roman" w:cs="Arial"/>
+                <w:color w:val="1F497D" w:themeColor="text2"/>
+                <w:szCs w:val="22"/>
+                <w:lang w:eastAsia="en-GB"/>
+              </w:rPr>
+              <w:t>147.5</w:t>
+            </w:r>
           </w:p>
         </w:tc>
         <w:tc>
@@ -3344,6 +3692,15 @@
                 <w:lang w:eastAsia="en-GB"/>
               </w:rPr>
             </w:pPr>
+            <w:r>
+              <w:rPr>
+                <w:rFonts w:eastAsia="Times New Roman" w:cs="Arial"/>
+                <w:color w:val="1F497D" w:themeColor="text2"/>
+                <w:szCs w:val="22"/>
+                <w:lang w:eastAsia="en-GB"/>
+              </w:rPr>
+              <w:t>5</w:t>
+            </w:r>
           </w:p>
         </w:tc>
         <w:tc>
@@ -3361,6 +3718,15 @@
                 <w:lang w:eastAsia="en-GB"/>
               </w:rPr>
             </w:pPr>
+            <w:r>
+              <w:rPr>
+                <w:rFonts w:eastAsia="Times New Roman" w:cs="Arial"/>
+                <w:color w:val="1F497D" w:themeColor="text2"/>
+                <w:szCs w:val="22"/>
+                <w:lang w:eastAsia="en-GB"/>
+              </w:rPr>
+              <w:t>0</w:t>
+            </w:r>
           </w:p>
         </w:tc>
         <w:tc>
@@ -3401,6 +3767,15 @@
                 <w:lang w:eastAsia="en-GB"/>
               </w:rPr>
             </w:pPr>
+            <w:r>
+              <w:rPr>
+                <w:rFonts w:eastAsia="Times New Roman" w:cs="Arial"/>
+                <w:color w:val="1F497D" w:themeColor="text2"/>
+                <w:szCs w:val="22"/>
+                <w:lang w:eastAsia="en-GB"/>
+              </w:rPr>
+              <w:t>38</w:t>
+            </w:r>
           </w:p>
         </w:tc>
         <w:tc>
@@ -3418,6 +3793,15 @@
                 <w:lang w:eastAsia="en-GB"/>
               </w:rPr>
             </w:pPr>
+            <w:r>
+              <w:rPr>
+                <w:rFonts w:eastAsia="Times New Roman" w:cs="Arial"/>
+                <w:color w:val="1F497D" w:themeColor="text2"/>
+                <w:szCs w:val="22"/>
+                <w:lang w:eastAsia="en-GB"/>
+              </w:rPr>
+              <w:t>2</w:t>
+            </w:r>
           </w:p>
         </w:tc>
         <w:tc>
@@ -3435,6 +3819,15 @@
                 <w:lang w:eastAsia="en-GB"/>
               </w:rPr>
             </w:pPr>
+            <w:r>
+              <w:rPr>
+                <w:rFonts w:eastAsia="Times New Roman" w:cs="Arial"/>
+                <w:color w:val="1F497D" w:themeColor="text2"/>
+                <w:szCs w:val="22"/>
+                <w:lang w:eastAsia="en-GB"/>
+              </w:rPr>
+              <w:t>185.5</w:t>
+            </w:r>
           </w:p>
         </w:tc>
         <w:tc>
@@ -3452,6 +3845,15 @@
                 <w:lang w:eastAsia="en-GB"/>
               </w:rPr>
             </w:pPr>
+            <w:r>
+              <w:rPr>
+                <w:rFonts w:eastAsia="Times New Roman" w:cs="Arial"/>
+                <w:color w:val="1F497D" w:themeColor="text2"/>
+                <w:szCs w:val="22"/>
+                <w:lang w:eastAsia="en-GB"/>
+              </w:rPr>
+              <w:t>6</w:t>
+            </w:r>
           </w:p>
         </w:tc>
         <w:tc>
@@ -3469,6 +3871,15 @@
                 <w:lang w:eastAsia="en-GB"/>
               </w:rPr>
             </w:pPr>
+            <w:r>
+              <w:rPr>
+                <w:rFonts w:eastAsia="Times New Roman" w:cs="Arial"/>
+                <w:color w:val="1F497D" w:themeColor="text2"/>
+                <w:szCs w:val="22"/>
+                <w:lang w:eastAsia="en-GB"/>
+              </w:rPr>
+              <w:t>0</w:t>
+            </w:r>
           </w:p>
         </w:tc>
         <w:tc>
@@ -3509,6 +3920,15 @@
                 <w:lang w:eastAsia="en-GB"/>
               </w:rPr>
             </w:pPr>
+            <w:r>
+              <w:rPr>
+                <w:rFonts w:eastAsia="Times New Roman" w:cs="Arial"/>
+                <w:color w:val="1F497D" w:themeColor="text2"/>
+                <w:szCs w:val="22"/>
+                <w:lang w:eastAsia="en-GB"/>
+              </w:rPr>
+              <w:t>36</w:t>
+            </w:r>
           </w:p>
         </w:tc>
         <w:tc>
@@ -3526,6 +3946,15 @@
                 <w:lang w:eastAsia="en-GB"/>
               </w:rPr>
             </w:pPr>
+            <w:r>
+              <w:rPr>
+                <w:rFonts w:eastAsia="Times New Roman" w:cs="Arial"/>
+                <w:color w:val="1F497D" w:themeColor="text2"/>
+                <w:szCs w:val="22"/>
+                <w:lang w:eastAsia="en-GB"/>
+              </w:rPr>
+              <w:t>2</w:t>
+            </w:r>
           </w:p>
         </w:tc>
         <w:tc>
@@ -3543,6 +3972,15 @@
                 <w:lang w:eastAsia="en-GB"/>
               </w:rPr>
             </w:pPr>
+            <w:r>
+              <w:rPr>
+                <w:rFonts w:eastAsia="Times New Roman" w:cs="Arial"/>
+                <w:color w:val="1F497D" w:themeColor="text2"/>
+                <w:szCs w:val="22"/>
+                <w:lang w:eastAsia="en-GB"/>
+              </w:rPr>
+              <w:t>221.5</w:t>
+            </w:r>
           </w:p>
         </w:tc>
         <w:tc>
@@ -3560,6 +3998,15 @@
                 <w:lang w:eastAsia="en-GB"/>
               </w:rPr>
             </w:pPr>
+            <w:r>
+              <w:rPr>
+                <w:rFonts w:eastAsia="Times New Roman" w:cs="Arial"/>
+                <w:color w:val="1F497D" w:themeColor="text2"/>
+                <w:szCs w:val="22"/>
+                <w:lang w:eastAsia="en-GB"/>
+              </w:rPr>
+              <w:t>7</w:t>
+            </w:r>
           </w:p>
         </w:tc>
         <w:tc>
@@ -3577,6 +4024,15 @@
                 <w:lang w:eastAsia="en-GB"/>
               </w:rPr>
             </w:pPr>
+            <w:r>
+              <w:rPr>
+                <w:rFonts w:eastAsia="Times New Roman" w:cs="Arial"/>
+                <w:color w:val="1F497D" w:themeColor="text2"/>
+                <w:szCs w:val="22"/>
+                <w:lang w:eastAsia="en-GB"/>
+              </w:rPr>
+              <w:t>36.9</w:t>
+            </w:r>
           </w:p>
         </w:tc>
         <w:tc>
@@ -3594,6 +4050,15 @@
                 <w:lang w:eastAsia="en-GB"/>
               </w:rPr>
             </w:pPr>
+            <w:r>
+              <w:rPr>
+                <w:rFonts w:eastAsia="Times New Roman" w:cs="Arial"/>
+                <w:color w:val="1F497D" w:themeColor="text2"/>
+                <w:szCs w:val="22"/>
+                <w:lang w:eastAsia="en-GB"/>
+              </w:rPr>
+              <w:t>Average temperature: 36.9 Incidents of fever: 2</w:t>
+            </w:r>
           </w:p>
         </w:tc>
       </w:tr>
@@ -3717,28 +4182,23 @@
     </w:p>
     <w:p>
       <w:pPr>
-        <w:ind w:left="851" w:hanging="425"/>
-        <w:rPr>
-          <w:rFonts w:eastAsia="Times New Roman" w:cs="Arial"/>
-          <w:szCs w:val="22"/>
-          <w:lang w:eastAsia="en-GB"/>
-        </w:rPr>
-      </w:pPr>
-      <w:r>
-        <w:rPr>
-          <w:rFonts w:eastAsia="Times New Roman" w:cs="Arial"/>
-          <w:szCs w:val="22"/>
-          <w:lang w:eastAsia="en-GB"/>
-        </w:rPr>
-        <w:t>(c)</w:t>
-      </w:r>
-      <w:r>
-        <w:rPr>
-          <w:rFonts w:eastAsia="Times New Roman" w:cs="Arial"/>
-          <w:szCs w:val="22"/>
-          <w:lang w:eastAsia="en-GB"/>
-        </w:rPr>
-        <w:tab/>
+        <w:pStyle w:val="ListParagraph"/>
+        <w:numPr>
+          <w:ilvl w:val="0"/>
+          <w:numId w:val="6"/>
+        </w:numPr>
+        <w:rPr>
+          <w:rFonts w:eastAsia="Times New Roman" w:cs="Arial"/>
+          <w:szCs w:val="22"/>
+          <w:lang w:eastAsia="en-GB"/>
+        </w:rPr>
+      </w:pPr>
+      <w:r>
+        <w:rPr>
+          <w:rFonts w:eastAsia="Times New Roman" w:cs="Arial"/>
+          <w:szCs w:val="22"/>
+          <w:lang w:eastAsia="en-GB"/>
+        </w:rPr>
         <w:t>Is the result correct? If not, make changes to the pseudocode so that it gives the correct result.</w:t>
       </w:r>
       <w:r>
@@ -3748,6 +4208,52 @@
           <w:lang w:eastAsia="en-GB"/>
         </w:rPr>
         <w:t xml:space="preserve"> </w:t>
+      </w:r>
+    </w:p>
+    <w:p>
+      <w:pPr>
+        <w:pStyle w:val="ListParagraph"/>
+        <w:ind w:left="850"/>
+        <w:rPr>
+          <w:rFonts w:eastAsia="Times New Roman" w:cs="Arial"/>
+          <w:szCs w:val="22"/>
+          <w:lang w:eastAsia="en-GB"/>
+        </w:rPr>
+      </w:pPr>
+    </w:p>
+    <w:p>
+      <w:pPr>
+        <w:pStyle w:val="ListParagraph"/>
+        <w:ind w:left="850"/>
+        <w:rPr>
+          <w:rFonts w:eastAsia="Times New Roman" w:cs="Arial"/>
+          <w:szCs w:val="22"/>
+          <w:lang w:eastAsia="en-GB"/>
+        </w:rPr>
+      </w:pPr>
+      <w:r>
+        <w:rPr>
+          <w:rFonts w:eastAsia="Times New Roman" w:cs="Arial"/>
+          <w:szCs w:val="22"/>
+          <w:lang w:eastAsia="en-GB"/>
+        </w:rPr>
+        <w:t xml:space="preserve">Yes, 36.9 is the expected average, </w:t>
+      </w:r>
+      <w:r>
+        <w:rPr>
+          <w:rFonts w:eastAsia="Times New Roman" w:cs="Arial"/>
+          <w:szCs w:val="22"/>
+          <w:lang w:eastAsia="en-GB"/>
+        </w:rPr>
+        <w:t>w</w:t>
+      </w:r>
+      <w:r>
+        <w:rPr>
+          <w:rFonts w:eastAsia="Times New Roman" w:cs="Arial"/>
+          <w:szCs w:val="22"/>
+          <w:lang w:eastAsia="en-GB"/>
+        </w:rPr>
+        <w:t>hich is also seen in the trace table so yes.</w:t>
       </w:r>
     </w:p>
     <w:p>
@@ -3896,6 +4402,7 @@
           <w:szCs w:val="22"/>
           <w:lang w:eastAsia="en-GB"/>
         </w:rPr>
+        <w:lastRenderedPageBreak/>
         <w:br w:type="page"/>
       </w:r>
     </w:p>
@@ -3995,25 +4502,7 @@
           <w:szCs w:val="22"/>
           <w:lang w:eastAsia="en-GB"/>
         </w:rPr>
-        <w:t xml:space="preserve">numbers.  The last digit indicates the production run. If the production run is 6,7 or 8 it </w:t>
-      </w:r>
-      <w:proofErr w:type="gramStart"/>
-      <w:r>
-        <w:rPr>
-          <w:rFonts w:eastAsia="Times New Roman" w:cs="Arial"/>
-          <w:szCs w:val="22"/>
-          <w:lang w:eastAsia="en-GB"/>
-        </w:rPr>
-        <w:t>is considered to be</w:t>
-      </w:r>
-      <w:proofErr w:type="gramEnd"/>
-      <w:r>
-        <w:rPr>
-          <w:rFonts w:eastAsia="Times New Roman" w:cs="Arial"/>
-          <w:szCs w:val="22"/>
-          <w:lang w:eastAsia="en-GB"/>
-        </w:rPr>
-        <w:t xml:space="preserve"> an old model.  </w:t>
+        <w:t xml:space="preserve">numbers.  The last digit indicates the production run. If the production run is 6,7 or 8 it is considered to be an old model.  </w:t>
       </w:r>
     </w:p>
     <w:p>
@@ -4231,6 +4720,772 @@
     </w:p>
     <w:p>
       <w:pPr>
+        <w:shd w:val="clear" w:color="auto" w:fill="1F1F1F"/>
+        <w:spacing w:line="285" w:lineRule="atLeast"/>
+        <w:rPr>
+          <w:rFonts w:ascii="Consolas" w:eastAsia="Times New Roman" w:hAnsi="Consolas"/>
+          <w:color w:val="CCCCCC"/>
+          <w:sz w:val="21"/>
+          <w:szCs w:val="21"/>
+        </w:rPr>
+      </w:pPr>
+      <w:r>
+        <w:rPr>
+          <w:rFonts w:ascii="Consolas" w:eastAsia="Times New Roman" w:hAnsi="Consolas"/>
+          <w:color w:val="6A9955"/>
+          <w:sz w:val="21"/>
+          <w:szCs w:val="21"/>
+        </w:rPr>
+        <w:t xml:space="preserve"># </w:t>
+      </w:r>
+      <w:proofErr w:type="spellStart"/>
+      <w:r>
+        <w:rPr>
+          <w:rFonts w:ascii="Consolas" w:eastAsia="Times New Roman" w:hAnsi="Consolas"/>
+          <w:color w:val="6A9955"/>
+          <w:sz w:val="21"/>
+          <w:szCs w:val="21"/>
+        </w:rPr>
+        <w:t>partNum</w:t>
+      </w:r>
+      <w:proofErr w:type="spellEnd"/>
+      <w:r>
+        <w:rPr>
+          <w:rFonts w:ascii="Consolas" w:eastAsia="Times New Roman" w:hAnsi="Consolas"/>
+          <w:color w:val="6A9955"/>
+          <w:sz w:val="21"/>
+          <w:szCs w:val="21"/>
+        </w:rPr>
+        <w:t xml:space="preserve"> = 0</w:t>
+      </w:r>
+    </w:p>
+    <w:p>
+      <w:pPr>
+        <w:shd w:val="clear" w:color="auto" w:fill="1F1F1F"/>
+        <w:spacing w:line="285" w:lineRule="atLeast"/>
+        <w:rPr>
+          <w:rFonts w:ascii="Consolas" w:eastAsia="Times New Roman" w:hAnsi="Consolas"/>
+          <w:color w:val="CCCCCC"/>
+          <w:sz w:val="21"/>
+          <w:szCs w:val="21"/>
+        </w:rPr>
+      </w:pPr>
+      <w:r>
+        <w:rPr>
+          <w:rFonts w:ascii="Consolas" w:eastAsia="Times New Roman" w:hAnsi="Consolas"/>
+          <w:color w:val="6A9955"/>
+          <w:sz w:val="21"/>
+          <w:szCs w:val="21"/>
+        </w:rPr>
+        <w:t xml:space="preserve"># </w:t>
+      </w:r>
+      <w:proofErr w:type="spellStart"/>
+      <w:r>
+        <w:rPr>
+          <w:rFonts w:ascii="Consolas" w:eastAsia="Times New Roman" w:hAnsi="Consolas"/>
+          <w:color w:val="6A9955"/>
+          <w:sz w:val="21"/>
+          <w:szCs w:val="21"/>
+        </w:rPr>
+        <w:t>oldParts</w:t>
+      </w:r>
+      <w:proofErr w:type="spellEnd"/>
+      <w:r>
+        <w:rPr>
+          <w:rFonts w:ascii="Consolas" w:eastAsia="Times New Roman" w:hAnsi="Consolas"/>
+          <w:color w:val="6A9955"/>
+          <w:sz w:val="21"/>
+          <w:szCs w:val="21"/>
+        </w:rPr>
+        <w:t xml:space="preserve"> = 0</w:t>
+      </w:r>
+    </w:p>
+    <w:p>
+      <w:pPr>
+        <w:shd w:val="clear" w:color="auto" w:fill="1F1F1F"/>
+        <w:spacing w:line="285" w:lineRule="atLeast"/>
+        <w:rPr>
+          <w:rFonts w:ascii="Consolas" w:eastAsia="Times New Roman" w:hAnsi="Consolas"/>
+          <w:color w:val="CCCCCC"/>
+          <w:sz w:val="21"/>
+          <w:szCs w:val="21"/>
+        </w:rPr>
+      </w:pPr>
+      <w:r>
+        <w:rPr>
+          <w:rFonts w:ascii="Consolas" w:eastAsia="Times New Roman" w:hAnsi="Consolas"/>
+          <w:color w:val="6A9955"/>
+          <w:sz w:val="21"/>
+          <w:szCs w:val="21"/>
+        </w:rPr>
+        <w:t xml:space="preserve"># </w:t>
+      </w:r>
+      <w:proofErr w:type="spellStart"/>
+      <w:r>
+        <w:rPr>
+          <w:rFonts w:ascii="Consolas" w:eastAsia="Times New Roman" w:hAnsi="Consolas"/>
+          <w:color w:val="6A9955"/>
+          <w:sz w:val="21"/>
+          <w:szCs w:val="21"/>
+        </w:rPr>
+        <w:t>totalParts</w:t>
+      </w:r>
+      <w:proofErr w:type="spellEnd"/>
+      <w:r>
+        <w:rPr>
+          <w:rFonts w:ascii="Consolas" w:eastAsia="Times New Roman" w:hAnsi="Consolas"/>
+          <w:color w:val="6A9955"/>
+          <w:sz w:val="21"/>
+          <w:szCs w:val="21"/>
+        </w:rPr>
+        <w:t xml:space="preserve"> = 0</w:t>
+      </w:r>
+    </w:p>
+    <w:p>
+      <w:pPr>
+        <w:shd w:val="clear" w:color="auto" w:fill="1F1F1F"/>
+        <w:spacing w:line="285" w:lineRule="atLeast"/>
+        <w:rPr>
+          <w:rFonts w:ascii="Consolas" w:eastAsia="Times New Roman" w:hAnsi="Consolas"/>
+          <w:color w:val="CCCCCC"/>
+          <w:sz w:val="21"/>
+          <w:szCs w:val="21"/>
+        </w:rPr>
+      </w:pPr>
+      <w:r>
+        <w:rPr>
+          <w:rFonts w:ascii="Consolas" w:eastAsia="Times New Roman" w:hAnsi="Consolas"/>
+          <w:color w:val="6A9955"/>
+          <w:sz w:val="21"/>
+          <w:szCs w:val="21"/>
+        </w:rPr>
+        <w:t># end = False</w:t>
+      </w:r>
+    </w:p>
+    <w:p>
+      <w:pPr>
+        <w:shd w:val="clear" w:color="auto" w:fill="1F1F1F"/>
+        <w:spacing w:line="285" w:lineRule="atLeast"/>
+        <w:rPr>
+          <w:rFonts w:ascii="Consolas" w:eastAsia="Times New Roman" w:hAnsi="Consolas"/>
+          <w:color w:val="CCCCCC"/>
+          <w:sz w:val="21"/>
+          <w:szCs w:val="21"/>
+        </w:rPr>
+      </w:pPr>
+      <w:r>
+        <w:rPr>
+          <w:rFonts w:ascii="Consolas" w:eastAsia="Times New Roman" w:hAnsi="Consolas"/>
+          <w:color w:val="6A9955"/>
+          <w:sz w:val="21"/>
+          <w:szCs w:val="21"/>
+        </w:rPr>
+        <w:t># while end == False:</w:t>
+      </w:r>
+    </w:p>
+    <w:p>
+      <w:pPr>
+        <w:shd w:val="clear" w:color="auto" w:fill="1F1F1F"/>
+        <w:spacing w:line="285" w:lineRule="atLeast"/>
+        <w:rPr>
+          <w:rFonts w:ascii="Consolas" w:eastAsia="Times New Roman" w:hAnsi="Consolas"/>
+          <w:color w:val="CCCCCC"/>
+          <w:sz w:val="21"/>
+          <w:szCs w:val="21"/>
+        </w:rPr>
+      </w:pPr>
+      <w:r>
+        <w:rPr>
+          <w:rFonts w:ascii="Consolas" w:eastAsia="Times New Roman" w:hAnsi="Consolas"/>
+          <w:color w:val="6A9955"/>
+          <w:sz w:val="21"/>
+          <w:szCs w:val="21"/>
+        </w:rPr>
+        <w:t xml:space="preserve">#     </w:t>
+      </w:r>
+      <w:proofErr w:type="spellStart"/>
+      <w:r>
+        <w:rPr>
+          <w:rFonts w:ascii="Consolas" w:eastAsia="Times New Roman" w:hAnsi="Consolas"/>
+          <w:color w:val="6A9955"/>
+          <w:sz w:val="21"/>
+          <w:szCs w:val="21"/>
+        </w:rPr>
+        <w:t>partNum</w:t>
+      </w:r>
+      <w:proofErr w:type="spellEnd"/>
+      <w:r>
+        <w:rPr>
+          <w:rFonts w:ascii="Consolas" w:eastAsia="Times New Roman" w:hAnsi="Consolas"/>
+          <w:color w:val="6A9955"/>
+          <w:sz w:val="21"/>
+          <w:szCs w:val="21"/>
+        </w:rPr>
+        <w:t xml:space="preserve"> = int(input())</w:t>
+      </w:r>
+    </w:p>
+    <w:p>
+      <w:pPr>
+        <w:shd w:val="clear" w:color="auto" w:fill="1F1F1F"/>
+        <w:spacing w:line="285" w:lineRule="atLeast"/>
+        <w:rPr>
+          <w:rFonts w:ascii="Consolas" w:eastAsia="Times New Roman" w:hAnsi="Consolas"/>
+          <w:color w:val="CCCCCC"/>
+          <w:sz w:val="21"/>
+          <w:szCs w:val="21"/>
+        </w:rPr>
+      </w:pPr>
+      <w:r>
+        <w:rPr>
+          <w:rFonts w:ascii="Consolas" w:eastAsia="Times New Roman" w:hAnsi="Consolas"/>
+          <w:color w:val="6A9955"/>
+          <w:sz w:val="21"/>
+          <w:szCs w:val="21"/>
+        </w:rPr>
+        <w:t xml:space="preserve">#     if </w:t>
+      </w:r>
+      <w:proofErr w:type="spellStart"/>
+      <w:r>
+        <w:rPr>
+          <w:rFonts w:ascii="Consolas" w:eastAsia="Times New Roman" w:hAnsi="Consolas"/>
+          <w:color w:val="6A9955"/>
+          <w:sz w:val="21"/>
+          <w:szCs w:val="21"/>
+        </w:rPr>
+        <w:t>partNum</w:t>
+      </w:r>
+      <w:proofErr w:type="spellEnd"/>
+      <w:r>
+        <w:rPr>
+          <w:rFonts w:ascii="Consolas" w:eastAsia="Times New Roman" w:hAnsi="Consolas"/>
+          <w:color w:val="6A9955"/>
+          <w:sz w:val="21"/>
+          <w:szCs w:val="21"/>
+        </w:rPr>
+        <w:t xml:space="preserve"> == 9999 then</w:t>
+      </w:r>
+    </w:p>
+    <w:p>
+      <w:pPr>
+        <w:shd w:val="clear" w:color="auto" w:fill="1F1F1F"/>
+        <w:spacing w:line="285" w:lineRule="atLeast"/>
+        <w:rPr>
+          <w:rFonts w:ascii="Consolas" w:eastAsia="Times New Roman" w:hAnsi="Consolas"/>
+          <w:color w:val="CCCCCC"/>
+          <w:sz w:val="21"/>
+          <w:szCs w:val="21"/>
+        </w:rPr>
+      </w:pPr>
+      <w:r>
+        <w:rPr>
+          <w:rFonts w:ascii="Consolas" w:eastAsia="Times New Roman" w:hAnsi="Consolas"/>
+          <w:color w:val="6A9955"/>
+          <w:sz w:val="21"/>
+          <w:szCs w:val="21"/>
+        </w:rPr>
+        <w:t>#         end == True</w:t>
+      </w:r>
+    </w:p>
+    <w:p>
+      <w:pPr>
+        <w:shd w:val="clear" w:color="auto" w:fill="1F1F1F"/>
+        <w:spacing w:line="285" w:lineRule="atLeast"/>
+        <w:rPr>
+          <w:rFonts w:ascii="Consolas" w:eastAsia="Times New Roman" w:hAnsi="Consolas"/>
+          <w:color w:val="CCCCCC"/>
+          <w:sz w:val="21"/>
+          <w:szCs w:val="21"/>
+        </w:rPr>
+      </w:pPr>
+      <w:r>
+        <w:rPr>
+          <w:rFonts w:ascii="Consolas" w:eastAsia="Times New Roman" w:hAnsi="Consolas"/>
+          <w:color w:val="6A9955"/>
+          <w:sz w:val="21"/>
+          <w:szCs w:val="21"/>
+        </w:rPr>
+        <w:t>#     if length(</w:t>
+      </w:r>
+      <w:proofErr w:type="spellStart"/>
+      <w:r>
+        <w:rPr>
+          <w:rFonts w:ascii="Consolas" w:eastAsia="Times New Roman" w:hAnsi="Consolas"/>
+          <w:color w:val="6A9955"/>
+          <w:sz w:val="21"/>
+          <w:szCs w:val="21"/>
+        </w:rPr>
+        <w:t>partNum</w:t>
+      </w:r>
+      <w:proofErr w:type="spellEnd"/>
+      <w:r>
+        <w:rPr>
+          <w:rFonts w:ascii="Consolas" w:eastAsia="Times New Roman" w:hAnsi="Consolas"/>
+          <w:color w:val="6A9955"/>
+          <w:sz w:val="21"/>
+          <w:szCs w:val="21"/>
+        </w:rPr>
+        <w:t>) == 4 then</w:t>
+      </w:r>
+    </w:p>
+    <w:p>
+      <w:pPr>
+        <w:shd w:val="clear" w:color="auto" w:fill="1F1F1F"/>
+        <w:spacing w:line="285" w:lineRule="atLeast"/>
+        <w:rPr>
+          <w:rFonts w:ascii="Consolas" w:eastAsia="Times New Roman" w:hAnsi="Consolas"/>
+          <w:color w:val="CCCCCC"/>
+          <w:sz w:val="21"/>
+          <w:szCs w:val="21"/>
+        </w:rPr>
+      </w:pPr>
+      <w:r>
+        <w:rPr>
+          <w:rFonts w:ascii="Consolas" w:eastAsia="Times New Roman" w:hAnsi="Consolas"/>
+          <w:color w:val="6A9955"/>
+          <w:sz w:val="21"/>
+          <w:szCs w:val="21"/>
+        </w:rPr>
+        <w:t>#         continue = input("do you want to add more parts")  </w:t>
+      </w:r>
+    </w:p>
+    <w:p>
+      <w:pPr>
+        <w:shd w:val="clear" w:color="auto" w:fill="1F1F1F"/>
+        <w:spacing w:line="285" w:lineRule="atLeast"/>
+        <w:rPr>
+          <w:rFonts w:ascii="Consolas" w:eastAsia="Times New Roman" w:hAnsi="Consolas"/>
+          <w:color w:val="CCCCCC"/>
+          <w:sz w:val="21"/>
+          <w:szCs w:val="21"/>
+        </w:rPr>
+      </w:pPr>
+      <w:r>
+        <w:rPr>
+          <w:rFonts w:ascii="Consolas" w:eastAsia="Times New Roman" w:hAnsi="Consolas"/>
+          <w:color w:val="6A9955"/>
+          <w:sz w:val="21"/>
+          <w:szCs w:val="21"/>
+        </w:rPr>
+        <w:t>#         if continue == "yes" or "y" then</w:t>
+      </w:r>
+    </w:p>
+    <w:p>
+      <w:pPr>
+        <w:shd w:val="clear" w:color="auto" w:fill="1F1F1F"/>
+        <w:spacing w:line="285" w:lineRule="atLeast"/>
+        <w:rPr>
+          <w:rFonts w:ascii="Consolas" w:eastAsia="Times New Roman" w:hAnsi="Consolas"/>
+          <w:color w:val="CCCCCC"/>
+          <w:sz w:val="21"/>
+          <w:szCs w:val="21"/>
+          <w:lang w:val="da-DK"/>
+        </w:rPr>
+      </w:pPr>
+      <w:r>
+        <w:rPr>
+          <w:rFonts w:ascii="Consolas" w:eastAsia="Times New Roman" w:hAnsi="Consolas"/>
+          <w:color w:val="6A9955"/>
+          <w:sz w:val="21"/>
+          <w:szCs w:val="21"/>
+          <w:lang w:val="da-DK"/>
+        </w:rPr>
+        <w:t>#             end == False</w:t>
+      </w:r>
+    </w:p>
+    <w:p>
+      <w:pPr>
+        <w:shd w:val="clear" w:color="auto" w:fill="1F1F1F"/>
+        <w:spacing w:line="285" w:lineRule="atLeast"/>
+        <w:rPr>
+          <w:rFonts w:ascii="Consolas" w:eastAsia="Times New Roman" w:hAnsi="Consolas"/>
+          <w:color w:val="CCCCCC"/>
+          <w:sz w:val="21"/>
+          <w:szCs w:val="21"/>
+          <w:lang w:val="da-DK"/>
+        </w:rPr>
+      </w:pPr>
+      <w:r>
+        <w:rPr>
+          <w:rFonts w:ascii="Consolas" w:eastAsia="Times New Roman" w:hAnsi="Consolas"/>
+          <w:color w:val="6A9955"/>
+          <w:sz w:val="21"/>
+          <w:szCs w:val="21"/>
+          <w:lang w:val="da-DK"/>
+        </w:rPr>
+        <w:t xml:space="preserve">#         </w:t>
+      </w:r>
+      <w:proofErr w:type="spellStart"/>
+      <w:r>
+        <w:rPr>
+          <w:rFonts w:ascii="Consolas" w:eastAsia="Times New Roman" w:hAnsi="Consolas"/>
+          <w:color w:val="6A9955"/>
+          <w:sz w:val="21"/>
+          <w:szCs w:val="21"/>
+          <w:lang w:val="da-DK"/>
+        </w:rPr>
+        <w:t>else</w:t>
+      </w:r>
+      <w:proofErr w:type="spellEnd"/>
+    </w:p>
+    <w:p>
+      <w:pPr>
+        <w:shd w:val="clear" w:color="auto" w:fill="1F1F1F"/>
+        <w:spacing w:line="285" w:lineRule="atLeast"/>
+        <w:rPr>
+          <w:rFonts w:ascii="Consolas" w:eastAsia="Times New Roman" w:hAnsi="Consolas"/>
+          <w:color w:val="CCCCCC"/>
+          <w:sz w:val="21"/>
+          <w:szCs w:val="21"/>
+          <w:lang w:val="da-DK"/>
+        </w:rPr>
+      </w:pPr>
+      <w:r>
+        <w:rPr>
+          <w:rFonts w:ascii="Consolas" w:eastAsia="Times New Roman" w:hAnsi="Consolas"/>
+          <w:color w:val="6A9955"/>
+          <w:sz w:val="21"/>
+          <w:szCs w:val="21"/>
+          <w:lang w:val="da-DK"/>
+        </w:rPr>
+        <w:t>#             end == True</w:t>
+      </w:r>
+    </w:p>
+    <w:p>
+      <w:pPr>
+        <w:shd w:val="clear" w:color="auto" w:fill="1F1F1F"/>
+        <w:spacing w:line="285" w:lineRule="atLeast"/>
+        <w:rPr>
+          <w:rFonts w:ascii="Consolas" w:eastAsia="Times New Roman" w:hAnsi="Consolas"/>
+          <w:color w:val="CCCCCC"/>
+          <w:sz w:val="21"/>
+          <w:szCs w:val="21"/>
+          <w:lang w:val="da-DK"/>
+        </w:rPr>
+      </w:pPr>
+      <w:r>
+        <w:rPr>
+          <w:rFonts w:ascii="Consolas" w:eastAsia="Times New Roman" w:hAnsi="Consolas"/>
+          <w:color w:val="6A9955"/>
+          <w:sz w:val="21"/>
+          <w:szCs w:val="21"/>
+          <w:lang w:val="da-DK"/>
+        </w:rPr>
+        <w:t xml:space="preserve">#     </w:t>
+      </w:r>
+      <w:proofErr w:type="spellStart"/>
+      <w:r>
+        <w:rPr>
+          <w:rFonts w:ascii="Consolas" w:eastAsia="Times New Roman" w:hAnsi="Consolas"/>
+          <w:color w:val="6A9955"/>
+          <w:sz w:val="21"/>
+          <w:szCs w:val="21"/>
+          <w:lang w:val="da-DK"/>
+        </w:rPr>
+        <w:t>else</w:t>
+      </w:r>
+      <w:proofErr w:type="spellEnd"/>
+    </w:p>
+    <w:p>
+      <w:pPr>
+        <w:shd w:val="clear" w:color="auto" w:fill="1F1F1F"/>
+        <w:spacing w:line="285" w:lineRule="atLeast"/>
+        <w:rPr>
+          <w:rFonts w:ascii="Consolas" w:eastAsia="Times New Roman" w:hAnsi="Consolas"/>
+          <w:color w:val="CCCCCC"/>
+          <w:sz w:val="21"/>
+          <w:szCs w:val="21"/>
+        </w:rPr>
+      </w:pPr>
+      <w:r>
+        <w:rPr>
+          <w:rFonts w:ascii="Consolas" w:eastAsia="Times New Roman" w:hAnsi="Consolas"/>
+          <w:color w:val="6A9955"/>
+          <w:sz w:val="21"/>
+          <w:szCs w:val="21"/>
+        </w:rPr>
+        <w:t>#         print("error")</w:t>
+      </w:r>
+    </w:p>
+    <w:p>
+      <w:pPr>
+        <w:shd w:val="clear" w:color="auto" w:fill="1F1F1F"/>
+        <w:spacing w:line="285" w:lineRule="atLeast"/>
+        <w:rPr>
+          <w:rFonts w:ascii="Consolas" w:eastAsia="Times New Roman" w:hAnsi="Consolas"/>
+          <w:color w:val="CCCCCC"/>
+          <w:sz w:val="21"/>
+          <w:szCs w:val="21"/>
+        </w:rPr>
+      </w:pPr>
+      <w:r>
+        <w:rPr>
+          <w:rFonts w:ascii="Consolas" w:eastAsia="Times New Roman" w:hAnsi="Consolas"/>
+          <w:color w:val="6A9955"/>
+          <w:sz w:val="21"/>
+          <w:szCs w:val="21"/>
+        </w:rPr>
+        <w:t xml:space="preserve">#     </w:t>
+      </w:r>
+      <w:proofErr w:type="spellStart"/>
+      <w:r>
+        <w:rPr>
+          <w:rFonts w:ascii="Consolas" w:eastAsia="Times New Roman" w:hAnsi="Consolas"/>
+          <w:color w:val="6A9955"/>
+          <w:sz w:val="21"/>
+          <w:szCs w:val="21"/>
+        </w:rPr>
+        <w:t>totalParts</w:t>
+      </w:r>
+      <w:proofErr w:type="spellEnd"/>
+      <w:r>
+        <w:rPr>
+          <w:rFonts w:ascii="Consolas" w:eastAsia="Times New Roman" w:hAnsi="Consolas"/>
+          <w:color w:val="6A9955"/>
+          <w:sz w:val="21"/>
+          <w:szCs w:val="21"/>
+        </w:rPr>
+        <w:t xml:space="preserve"> += </w:t>
+      </w:r>
+      <w:r>
+        <w:rPr>
+          <w:rFonts w:ascii="Consolas" w:eastAsia="Times New Roman" w:hAnsi="Consolas"/>
+          <w:color w:val="6A9955"/>
+          <w:sz w:val="21"/>
+          <w:szCs w:val="21"/>
+        </w:rPr>
+        <w:t>1</w:t>
+      </w:r>
+    </w:p>
+    <w:p>
+      <w:pPr>
+        <w:shd w:val="clear" w:color="auto" w:fill="1F1F1F"/>
+        <w:spacing w:after="240" w:line="285" w:lineRule="atLeast"/>
+        <w:rPr>
+          <w:rFonts w:ascii="Consolas" w:eastAsia="Times New Roman" w:hAnsi="Consolas"/>
+          <w:color w:val="CCCCCC"/>
+          <w:sz w:val="21"/>
+          <w:szCs w:val="21"/>
+        </w:rPr>
+      </w:pPr>
+    </w:p>
+    <w:p>
+      <w:pPr>
+        <w:shd w:val="clear" w:color="auto" w:fill="1F1F1F"/>
+        <w:spacing w:line="285" w:lineRule="atLeast"/>
+        <w:rPr>
+          <w:rFonts w:ascii="Consolas" w:eastAsia="Times New Roman" w:hAnsi="Consolas"/>
+          <w:color w:val="CCCCCC"/>
+          <w:sz w:val="21"/>
+          <w:szCs w:val="21"/>
+        </w:rPr>
+      </w:pPr>
+      <w:r>
+        <w:rPr>
+          <w:rFonts w:ascii="Consolas" w:eastAsia="Times New Roman" w:hAnsi="Consolas"/>
+          <w:color w:val="6A9955"/>
+          <w:sz w:val="21"/>
+          <w:szCs w:val="21"/>
+        </w:rPr>
+        <w:t xml:space="preserve"># if </w:t>
+      </w:r>
+      <w:proofErr w:type="spellStart"/>
+      <w:r>
+        <w:rPr>
+          <w:rFonts w:ascii="Consolas" w:eastAsia="Times New Roman" w:hAnsi="Consolas"/>
+          <w:color w:val="6A9955"/>
+          <w:sz w:val="21"/>
+          <w:szCs w:val="21"/>
+        </w:rPr>
+        <w:t>partNum</w:t>
+      </w:r>
+      <w:proofErr w:type="spellEnd"/>
+      <w:r>
+        <w:rPr>
+          <w:rFonts w:ascii="Consolas" w:eastAsia="Times New Roman" w:hAnsi="Consolas"/>
+          <w:color w:val="6A9955"/>
+          <w:sz w:val="21"/>
+          <w:szCs w:val="21"/>
+        </w:rPr>
+        <w:t>[length(</w:t>
+      </w:r>
+      <w:proofErr w:type="spellStart"/>
+      <w:r>
+        <w:rPr>
+          <w:rFonts w:ascii="Consolas" w:eastAsia="Times New Roman" w:hAnsi="Consolas"/>
+          <w:color w:val="6A9955"/>
+          <w:sz w:val="21"/>
+          <w:szCs w:val="21"/>
+        </w:rPr>
+        <w:t>partNum</w:t>
+      </w:r>
+      <w:proofErr w:type="spellEnd"/>
+      <w:r>
+        <w:rPr>
+          <w:rFonts w:ascii="Consolas" w:eastAsia="Times New Roman" w:hAnsi="Consolas"/>
+          <w:color w:val="6A9955"/>
+          <w:sz w:val="21"/>
+          <w:szCs w:val="21"/>
+        </w:rPr>
+        <w:t>)] == (6 or 7 or 8) then</w:t>
+      </w:r>
+    </w:p>
+    <w:p>
+      <w:pPr>
+        <w:shd w:val="clear" w:color="auto" w:fill="1F1F1F"/>
+        <w:spacing w:line="285" w:lineRule="atLeast"/>
+        <w:rPr>
+          <w:rFonts w:ascii="Consolas" w:eastAsia="Times New Roman" w:hAnsi="Consolas"/>
+          <w:color w:val="CCCCCC"/>
+          <w:sz w:val="21"/>
+          <w:szCs w:val="21"/>
+        </w:rPr>
+      </w:pPr>
+      <w:r>
+        <w:rPr>
+          <w:rFonts w:ascii="Consolas" w:eastAsia="Times New Roman" w:hAnsi="Consolas"/>
+          <w:color w:val="6A9955"/>
+          <w:sz w:val="21"/>
+          <w:szCs w:val="21"/>
+        </w:rPr>
+        <w:t xml:space="preserve">#     </w:t>
+      </w:r>
+      <w:proofErr w:type="spellStart"/>
+      <w:r>
+        <w:rPr>
+          <w:rFonts w:ascii="Consolas" w:eastAsia="Times New Roman" w:hAnsi="Consolas"/>
+          <w:color w:val="6A9955"/>
+          <w:sz w:val="21"/>
+          <w:szCs w:val="21"/>
+        </w:rPr>
+        <w:t>oldParts</w:t>
+      </w:r>
+      <w:proofErr w:type="spellEnd"/>
+      <w:r>
+        <w:rPr>
+          <w:rFonts w:ascii="Consolas" w:eastAsia="Times New Roman" w:hAnsi="Consolas"/>
+          <w:color w:val="6A9955"/>
+          <w:sz w:val="21"/>
+          <w:szCs w:val="21"/>
+        </w:rPr>
+        <w:t xml:space="preserve"> += </w:t>
+      </w:r>
+      <w:proofErr w:type="spellStart"/>
+      <w:r>
+        <w:rPr>
+          <w:rFonts w:ascii="Consolas" w:eastAsia="Times New Roman" w:hAnsi="Consolas"/>
+          <w:color w:val="6A9955"/>
+          <w:sz w:val="21"/>
+          <w:szCs w:val="21"/>
+        </w:rPr>
+        <w:t>partNum</w:t>
+      </w:r>
+      <w:proofErr w:type="spellEnd"/>
+      <w:r>
+        <w:rPr>
+          <w:rFonts w:ascii="Consolas" w:eastAsia="Times New Roman" w:hAnsi="Consolas"/>
+          <w:color w:val="6A9955"/>
+          <w:sz w:val="21"/>
+          <w:szCs w:val="21"/>
+        </w:rPr>
+        <w:t>[length(</w:t>
+      </w:r>
+      <w:proofErr w:type="spellStart"/>
+      <w:r>
+        <w:rPr>
+          <w:rFonts w:ascii="Consolas" w:eastAsia="Times New Roman" w:hAnsi="Consolas"/>
+          <w:color w:val="6A9955"/>
+          <w:sz w:val="21"/>
+          <w:szCs w:val="21"/>
+        </w:rPr>
+        <w:t>partNum</w:t>
+      </w:r>
+      <w:proofErr w:type="spellEnd"/>
+      <w:r>
+        <w:rPr>
+          <w:rFonts w:ascii="Consolas" w:eastAsia="Times New Roman" w:hAnsi="Consolas"/>
+          <w:color w:val="6A9955"/>
+          <w:sz w:val="21"/>
+          <w:szCs w:val="21"/>
+        </w:rPr>
+        <w:t>)]</w:t>
+      </w:r>
+    </w:p>
+    <w:p>
+      <w:pPr>
+        <w:shd w:val="clear" w:color="auto" w:fill="1F1F1F"/>
+        <w:spacing w:line="285" w:lineRule="atLeast"/>
+        <w:rPr>
+          <w:rFonts w:ascii="Consolas" w:eastAsia="Times New Roman" w:hAnsi="Consolas"/>
+          <w:color w:val="CCCCCC"/>
+          <w:sz w:val="21"/>
+          <w:szCs w:val="21"/>
+        </w:rPr>
+      </w:pPr>
+    </w:p>
+    <w:p>
+      <w:pPr>
+        <w:shd w:val="clear" w:color="auto" w:fill="1F1F1F"/>
+        <w:spacing w:line="285" w:lineRule="atLeast"/>
+        <w:rPr>
+          <w:rFonts w:ascii="Consolas" w:eastAsia="Times New Roman" w:hAnsi="Consolas"/>
+          <w:color w:val="CCCCCC"/>
+          <w:sz w:val="21"/>
+          <w:szCs w:val="21"/>
+        </w:rPr>
+      </w:pPr>
+      <w:r>
+        <w:rPr>
+          <w:rFonts w:ascii="Consolas" w:eastAsia="Times New Roman" w:hAnsi="Consolas"/>
+          <w:color w:val="6A9955"/>
+          <w:sz w:val="21"/>
+          <w:szCs w:val="21"/>
+        </w:rPr>
+        <w:t># print(</w:t>
+      </w:r>
+      <w:proofErr w:type="spellStart"/>
+      <w:r>
+        <w:rPr>
+          <w:rFonts w:ascii="Consolas" w:eastAsia="Times New Roman" w:hAnsi="Consolas"/>
+          <w:color w:val="6A9955"/>
+          <w:sz w:val="21"/>
+          <w:szCs w:val="21"/>
+        </w:rPr>
+        <w:t>totalParts</w:t>
+      </w:r>
+      <w:proofErr w:type="spellEnd"/>
+      <w:r>
+        <w:rPr>
+          <w:rFonts w:ascii="Consolas" w:eastAsia="Times New Roman" w:hAnsi="Consolas"/>
+          <w:color w:val="6A9955"/>
+          <w:sz w:val="21"/>
+          <w:szCs w:val="21"/>
+        </w:rPr>
+        <w:t xml:space="preserve">, </w:t>
+      </w:r>
+      <w:proofErr w:type="spellStart"/>
+      <w:r>
+        <w:rPr>
+          <w:rFonts w:ascii="Consolas" w:eastAsia="Times New Roman" w:hAnsi="Consolas"/>
+          <w:color w:val="6A9955"/>
+          <w:sz w:val="21"/>
+          <w:szCs w:val="21"/>
+        </w:rPr>
+        <w:t>oldParts</w:t>
+      </w:r>
+      <w:proofErr w:type="spellEnd"/>
+      <w:r>
+        <w:rPr>
+          <w:rFonts w:ascii="Consolas" w:eastAsia="Times New Roman" w:hAnsi="Consolas"/>
+          <w:color w:val="6A9955"/>
+          <w:sz w:val="21"/>
+          <w:szCs w:val="21"/>
+        </w:rPr>
+        <w:t>)</w:t>
+      </w:r>
+    </w:p>
+    <w:p>
+      <w:pPr>
+        <w:spacing w:after="120"/>
         <w:ind w:left="426" w:hanging="426"/>
         <w:rPr>
           <w:rFonts w:eastAsia="Times New Roman" w:cs="Arial"/>
@@ -4248,6 +5503,16 @@
           <w:lang w:eastAsia="en-GB"/>
         </w:rPr>
       </w:pPr>
+    </w:p>
+    <w:p>
+      <w:pPr>
+        <w:ind w:left="426" w:hanging="426"/>
+        <w:rPr>
+          <w:rFonts w:eastAsia="Times New Roman" w:cs="Arial"/>
+          <w:szCs w:val="22"/>
+          <w:lang w:eastAsia="en-GB"/>
+        </w:rPr>
+      </w:pPr>
       <w:r>
         <w:rPr>
           <w:rFonts w:eastAsia="Times New Roman" w:cs="Arial"/>
@@ -4271,6 +5536,108 @@
           <w:lang w:eastAsia="en-GB"/>
         </w:rPr>
         <w:t>What is a common cause of an accidental infinite loop?</w:t>
+      </w:r>
+    </w:p>
+    <w:p>
+      <w:pPr>
+        <w:ind w:left="426" w:hanging="426"/>
+        <w:rPr>
+          <w:rFonts w:eastAsia="Times New Roman" w:cs="Arial"/>
+          <w:szCs w:val="22"/>
+          <w:lang w:eastAsia="en-GB"/>
+        </w:rPr>
+      </w:pPr>
+    </w:p>
+    <w:p>
+      <w:pPr>
+        <w:ind w:left="426"/>
+        <w:rPr>
+          <w:rFonts w:eastAsia="Times New Roman" w:cs="Arial"/>
+          <w:szCs w:val="22"/>
+          <w:lang w:eastAsia="en-GB"/>
+        </w:rPr>
+      </w:pPr>
+      <w:r>
+        <w:rPr>
+          <w:rFonts w:eastAsia="Times New Roman" w:cs="Arial"/>
+          <w:szCs w:val="22"/>
+          <w:lang w:eastAsia="en-GB"/>
+        </w:rPr>
+        <w:t>W</w:t>
+      </w:r>
+      <w:r>
+        <w:rPr>
+          <w:rFonts w:eastAsia="Times New Roman" w:cs="Arial"/>
+          <w:szCs w:val="22"/>
+          <w:lang w:eastAsia="en-GB"/>
+        </w:rPr>
+        <w:t xml:space="preserve">hen the loop is never given something that stops it, </w:t>
+      </w:r>
+      <w:proofErr w:type="spellStart"/>
+      <w:r>
+        <w:rPr>
+          <w:rFonts w:eastAsia="Times New Roman" w:cs="Arial"/>
+          <w:szCs w:val="22"/>
+          <w:lang w:eastAsia="en-GB"/>
+        </w:rPr>
+        <w:t>e.g</w:t>
+      </w:r>
+      <w:proofErr w:type="spellEnd"/>
+      <w:r>
+        <w:rPr>
+          <w:rFonts w:eastAsia="Times New Roman" w:cs="Arial"/>
+          <w:szCs w:val="22"/>
+          <w:lang w:eastAsia="en-GB"/>
+        </w:rPr>
+        <w:t xml:space="preserve"> for a </w:t>
+      </w:r>
+      <w:r>
+        <w:rPr>
+          <w:rFonts w:eastAsia="Times New Roman" w:cs="Arial"/>
+          <w:szCs w:val="22"/>
+          <w:lang w:eastAsia="en-GB"/>
+        </w:rPr>
+        <w:t>w</w:t>
+      </w:r>
+      <w:r>
+        <w:rPr>
+          <w:rFonts w:eastAsia="Times New Roman" w:cs="Arial"/>
+          <w:szCs w:val="22"/>
+          <w:lang w:eastAsia="en-GB"/>
+        </w:rPr>
+        <w:t>hile loop, if the conditional is al</w:t>
+      </w:r>
+      <w:r>
+        <w:rPr>
+          <w:rFonts w:eastAsia="Times New Roman" w:cs="Arial"/>
+          <w:szCs w:val="22"/>
+          <w:lang w:eastAsia="en-GB"/>
+        </w:rPr>
+        <w:t>w</w:t>
+      </w:r>
+      <w:r>
+        <w:rPr>
+          <w:rFonts w:eastAsia="Times New Roman" w:cs="Arial"/>
+          <w:szCs w:val="22"/>
+          <w:lang w:eastAsia="en-GB"/>
+        </w:rPr>
+        <w:t xml:space="preserve">ays true, then the loop </w:t>
+      </w:r>
+      <w:r>
+        <w:rPr>
+          <w:rFonts w:eastAsia="Times New Roman" w:cs="Arial"/>
+          <w:szCs w:val="22"/>
+          <w:lang w:eastAsia="en-GB"/>
+        </w:rPr>
+        <w:t>w</w:t>
+      </w:r>
+      <w:r>
+        <w:rPr>
+          <w:rFonts w:eastAsia="Times New Roman" w:cs="Arial"/>
+          <w:szCs w:val="22"/>
+          <w:lang w:eastAsia="en-GB"/>
+        </w:rPr>
+        <w:t>ill keep running because nothing is changing the value of the conditional to false.</w:t>
       </w:r>
     </w:p>
     <w:p>
@@ -4297,7 +5664,11 @@
           <w:lang w:eastAsia="en-GB"/>
         </w:rPr>
       </w:pPr>
-      <w:r>
+    </w:p>
+    <w:p>
+      <w:pPr>
+        <w:spacing w:after="240"/>
+        <w:ind w:left="426" w:hanging="426"/>
         <w:rPr>
           <w:rFonts w:eastAsia="Times New Roman" w:cs="Arial"/>
           <w:b/>
@@ -4305,6 +5676,55 @@
           <w:szCs w:val="28"/>
           <w:lang w:eastAsia="en-GB"/>
         </w:rPr>
+      </w:pPr>
+    </w:p>
+    <w:p>
+      <w:pPr>
+        <w:spacing w:after="240"/>
+        <w:ind w:left="426" w:hanging="426"/>
+        <w:rPr>
+          <w:rFonts w:eastAsia="Times New Roman" w:cs="Arial"/>
+          <w:b/>
+          <w:sz w:val="28"/>
+          <w:szCs w:val="28"/>
+          <w:lang w:eastAsia="en-GB"/>
+        </w:rPr>
+      </w:pPr>
+    </w:p>
+    <w:p>
+      <w:pPr>
+        <w:spacing w:after="240"/>
+        <w:ind w:left="426" w:hanging="426"/>
+        <w:rPr>
+          <w:rFonts w:eastAsia="Times New Roman" w:cs="Arial"/>
+          <w:b/>
+          <w:sz w:val="28"/>
+          <w:szCs w:val="28"/>
+          <w:lang w:eastAsia="en-GB"/>
+        </w:rPr>
+      </w:pPr>
+    </w:p>
+    <w:p>
+      <w:pPr>
+        <w:spacing w:after="240"/>
+        <w:ind w:left="426" w:hanging="426"/>
+        <w:rPr>
+          <w:rFonts w:eastAsia="Times New Roman" w:cs="Arial"/>
+          <w:b/>
+          <w:sz w:val="28"/>
+          <w:szCs w:val="28"/>
+          <w:lang w:eastAsia="en-GB"/>
+        </w:rPr>
+      </w:pPr>
+      <w:r>
+        <w:rPr>
+          <w:rFonts w:eastAsia="Times New Roman" w:cs="Arial"/>
+          <w:b/>
+          <w:sz w:val="28"/>
+          <w:szCs w:val="28"/>
+          <w:lang w:eastAsia="en-GB"/>
+        </w:rPr>
+        <w:lastRenderedPageBreak/>
         <w:t>Task 3</w:t>
       </w:r>
     </w:p>
@@ -4410,6 +5830,412 @@
     </w:p>
     <w:p>
       <w:pPr>
+        <w:shd w:val="clear" w:color="auto" w:fill="1F1F1F"/>
+        <w:spacing w:line="285" w:lineRule="atLeast"/>
+        <w:rPr>
+          <w:rFonts w:ascii="Consolas" w:eastAsia="Times New Roman" w:hAnsi="Consolas"/>
+          <w:color w:val="CCCCCC"/>
+          <w:sz w:val="21"/>
+          <w:szCs w:val="21"/>
+        </w:rPr>
+      </w:pPr>
+      <w:r>
+        <w:rPr>
+          <w:rFonts w:ascii="Consolas" w:eastAsia="Times New Roman" w:hAnsi="Consolas"/>
+          <w:color w:val="6A9955"/>
+          <w:sz w:val="21"/>
+          <w:szCs w:val="21"/>
+        </w:rPr>
+        <w:t># end = False</w:t>
+      </w:r>
+    </w:p>
+    <w:p>
+      <w:pPr>
+        <w:shd w:val="clear" w:color="auto" w:fill="1F1F1F"/>
+        <w:spacing w:line="285" w:lineRule="atLeast"/>
+        <w:rPr>
+          <w:rFonts w:ascii="Consolas" w:eastAsia="Times New Roman" w:hAnsi="Consolas"/>
+          <w:color w:val="CCCCCC"/>
+          <w:sz w:val="21"/>
+          <w:szCs w:val="21"/>
+        </w:rPr>
+      </w:pPr>
+      <w:r>
+        <w:rPr>
+          <w:rFonts w:ascii="Consolas" w:eastAsia="Times New Roman" w:hAnsi="Consolas"/>
+          <w:color w:val="6A9955"/>
+          <w:sz w:val="21"/>
+          <w:szCs w:val="21"/>
+        </w:rPr>
+        <w:t># totalTest1 = 0</w:t>
+      </w:r>
+    </w:p>
+    <w:p>
+      <w:pPr>
+        <w:shd w:val="clear" w:color="auto" w:fill="1F1F1F"/>
+        <w:spacing w:line="285" w:lineRule="atLeast"/>
+        <w:rPr>
+          <w:rFonts w:ascii="Consolas" w:eastAsia="Times New Roman" w:hAnsi="Consolas"/>
+          <w:color w:val="CCCCCC"/>
+          <w:sz w:val="21"/>
+          <w:szCs w:val="21"/>
+        </w:rPr>
+      </w:pPr>
+      <w:r>
+        <w:rPr>
+          <w:rFonts w:ascii="Consolas" w:eastAsia="Times New Roman" w:hAnsi="Consolas"/>
+          <w:color w:val="6A9955"/>
+          <w:sz w:val="21"/>
+          <w:szCs w:val="21"/>
+        </w:rPr>
+        <w:t># totalTest2 = 0</w:t>
+      </w:r>
+    </w:p>
+    <w:p>
+      <w:pPr>
+        <w:shd w:val="clear" w:color="auto" w:fill="1F1F1F"/>
+        <w:spacing w:line="285" w:lineRule="atLeast"/>
+        <w:rPr>
+          <w:rFonts w:ascii="Consolas" w:eastAsia="Times New Roman" w:hAnsi="Consolas"/>
+          <w:color w:val="CCCCCC"/>
+          <w:sz w:val="21"/>
+          <w:szCs w:val="21"/>
+        </w:rPr>
+      </w:pPr>
+      <w:r>
+        <w:rPr>
+          <w:rFonts w:ascii="Consolas" w:eastAsia="Times New Roman" w:hAnsi="Consolas"/>
+          <w:color w:val="6A9955"/>
+          <w:sz w:val="21"/>
+          <w:szCs w:val="21"/>
+        </w:rPr>
+        <w:t># totalTest3 = 0</w:t>
+      </w:r>
+    </w:p>
+    <w:p>
+      <w:pPr>
+        <w:shd w:val="clear" w:color="auto" w:fill="1F1F1F"/>
+        <w:spacing w:line="285" w:lineRule="atLeast"/>
+        <w:rPr>
+          <w:rFonts w:ascii="Consolas" w:eastAsia="Times New Roman" w:hAnsi="Consolas"/>
+          <w:color w:val="CCCCCC"/>
+          <w:sz w:val="21"/>
+          <w:szCs w:val="21"/>
+        </w:rPr>
+      </w:pPr>
+      <w:r>
+        <w:rPr>
+          <w:rFonts w:ascii="Consolas" w:eastAsia="Times New Roman" w:hAnsi="Consolas"/>
+          <w:color w:val="6A9955"/>
+          <w:sz w:val="21"/>
+          <w:szCs w:val="21"/>
+        </w:rPr>
+        <w:t># for person in range(0, 30) do</w:t>
+      </w:r>
+    </w:p>
+    <w:p>
+      <w:pPr>
+        <w:shd w:val="clear" w:color="auto" w:fill="1F1F1F"/>
+        <w:spacing w:line="285" w:lineRule="atLeast"/>
+        <w:rPr>
+          <w:rFonts w:ascii="Consolas" w:eastAsia="Times New Roman" w:hAnsi="Consolas"/>
+          <w:color w:val="CCCCCC"/>
+          <w:sz w:val="21"/>
+          <w:szCs w:val="21"/>
+        </w:rPr>
+      </w:pPr>
+      <w:r>
+        <w:rPr>
+          <w:rFonts w:ascii="Consolas" w:eastAsia="Times New Roman" w:hAnsi="Consolas"/>
+          <w:color w:val="6A9955"/>
+          <w:sz w:val="21"/>
+          <w:szCs w:val="21"/>
+        </w:rPr>
+        <w:t>#     test1 = integer(INPUT("enter person", person + "'s test 1 score"))</w:t>
+      </w:r>
+    </w:p>
+    <w:p>
+      <w:pPr>
+        <w:shd w:val="clear" w:color="auto" w:fill="1F1F1F"/>
+        <w:spacing w:line="285" w:lineRule="atLeast"/>
+        <w:rPr>
+          <w:rFonts w:ascii="Consolas" w:eastAsia="Times New Roman" w:hAnsi="Consolas"/>
+          <w:color w:val="CCCCCC"/>
+          <w:sz w:val="21"/>
+          <w:szCs w:val="21"/>
+        </w:rPr>
+      </w:pPr>
+      <w:r>
+        <w:rPr>
+          <w:rFonts w:ascii="Consolas" w:eastAsia="Times New Roman" w:hAnsi="Consolas"/>
+          <w:color w:val="6A9955"/>
+          <w:sz w:val="21"/>
+          <w:szCs w:val="21"/>
+        </w:rPr>
+        <w:t>#     test2 = integer(INPUT("enter person", person + "'s test 2 score"))</w:t>
+      </w:r>
+    </w:p>
+    <w:p>
+      <w:pPr>
+        <w:shd w:val="clear" w:color="auto" w:fill="1F1F1F"/>
+        <w:spacing w:line="285" w:lineRule="atLeast"/>
+        <w:rPr>
+          <w:rFonts w:ascii="Consolas" w:eastAsia="Times New Roman" w:hAnsi="Consolas"/>
+          <w:color w:val="CCCCCC"/>
+          <w:sz w:val="21"/>
+          <w:szCs w:val="21"/>
+        </w:rPr>
+      </w:pPr>
+      <w:r>
+        <w:rPr>
+          <w:rFonts w:ascii="Consolas" w:eastAsia="Times New Roman" w:hAnsi="Consolas"/>
+          <w:color w:val="6A9955"/>
+          <w:sz w:val="21"/>
+          <w:szCs w:val="21"/>
+        </w:rPr>
+        <w:t>#     test3 = integer(INPUT("enter person", person + "'s test 3 score"))</w:t>
+      </w:r>
+    </w:p>
+    <w:p>
+      <w:pPr>
+        <w:shd w:val="clear" w:color="auto" w:fill="1F1F1F"/>
+        <w:spacing w:line="285" w:lineRule="atLeast"/>
+        <w:rPr>
+          <w:rFonts w:ascii="Consolas" w:eastAsia="Times New Roman" w:hAnsi="Consolas"/>
+          <w:color w:val="CCCCCC"/>
+          <w:sz w:val="21"/>
+          <w:szCs w:val="21"/>
+        </w:rPr>
+      </w:pPr>
+      <w:r>
+        <w:rPr>
+          <w:rFonts w:ascii="Consolas" w:eastAsia="Times New Roman" w:hAnsi="Consolas"/>
+          <w:color w:val="6A9955"/>
+          <w:sz w:val="21"/>
+          <w:szCs w:val="21"/>
+        </w:rPr>
+        <w:t>#     totalTest1 += test1</w:t>
+      </w:r>
+    </w:p>
+    <w:p>
+      <w:pPr>
+        <w:shd w:val="clear" w:color="auto" w:fill="1F1F1F"/>
+        <w:spacing w:line="285" w:lineRule="atLeast"/>
+        <w:rPr>
+          <w:rFonts w:ascii="Consolas" w:eastAsia="Times New Roman" w:hAnsi="Consolas"/>
+          <w:color w:val="CCCCCC"/>
+          <w:sz w:val="21"/>
+          <w:szCs w:val="21"/>
+        </w:rPr>
+      </w:pPr>
+      <w:r>
+        <w:rPr>
+          <w:rFonts w:ascii="Consolas" w:eastAsia="Times New Roman" w:hAnsi="Consolas"/>
+          <w:color w:val="6A9955"/>
+          <w:sz w:val="21"/>
+          <w:szCs w:val="21"/>
+        </w:rPr>
+        <w:t>#     totalTest2 += test2</w:t>
+      </w:r>
+    </w:p>
+    <w:p>
+      <w:pPr>
+        <w:shd w:val="clear" w:color="auto" w:fill="1F1F1F"/>
+        <w:spacing w:line="285" w:lineRule="atLeast"/>
+        <w:rPr>
+          <w:rFonts w:ascii="Consolas" w:eastAsia="Times New Roman" w:hAnsi="Consolas"/>
+          <w:color w:val="CCCCCC"/>
+          <w:sz w:val="21"/>
+          <w:szCs w:val="21"/>
+        </w:rPr>
+      </w:pPr>
+      <w:r>
+        <w:rPr>
+          <w:rFonts w:ascii="Consolas" w:eastAsia="Times New Roman" w:hAnsi="Consolas"/>
+          <w:color w:val="6A9955"/>
+          <w:sz w:val="21"/>
+          <w:szCs w:val="21"/>
+        </w:rPr>
+        <w:t>#     totalTest3 += test3</w:t>
+      </w:r>
+    </w:p>
+    <w:p>
+      <w:pPr>
+        <w:shd w:val="clear" w:color="auto" w:fill="1F1F1F"/>
+        <w:spacing w:line="285" w:lineRule="atLeast"/>
+        <w:rPr>
+          <w:rFonts w:ascii="Consolas" w:eastAsia="Times New Roman" w:hAnsi="Consolas"/>
+          <w:color w:val="CCCCCC"/>
+          <w:sz w:val="21"/>
+          <w:szCs w:val="21"/>
+        </w:rPr>
+      </w:pPr>
+    </w:p>
+    <w:p>
+      <w:pPr>
+        <w:shd w:val="clear" w:color="auto" w:fill="1F1F1F"/>
+        <w:spacing w:line="285" w:lineRule="atLeast"/>
+        <w:rPr>
+          <w:rFonts w:ascii="Consolas" w:eastAsia="Times New Roman" w:hAnsi="Consolas"/>
+          <w:color w:val="CCCCCC"/>
+          <w:sz w:val="21"/>
+          <w:szCs w:val="21"/>
+          <w:lang w:val="nb-NO"/>
+        </w:rPr>
+      </w:pPr>
+      <w:r>
+        <w:rPr>
+          <w:rFonts w:ascii="Consolas" w:eastAsia="Times New Roman" w:hAnsi="Consolas"/>
+          <w:color w:val="6A9955"/>
+          <w:sz w:val="21"/>
+          <w:szCs w:val="21"/>
+          <w:lang w:val="nb-NO"/>
+        </w:rPr>
+        <w:t># averageT1 = totalTest1/30</w:t>
+      </w:r>
+    </w:p>
+    <w:p>
+      <w:pPr>
+        <w:shd w:val="clear" w:color="auto" w:fill="1F1F1F"/>
+        <w:spacing w:line="285" w:lineRule="atLeast"/>
+        <w:rPr>
+          <w:rFonts w:ascii="Consolas" w:eastAsia="Times New Roman" w:hAnsi="Consolas"/>
+          <w:color w:val="CCCCCC"/>
+          <w:sz w:val="21"/>
+          <w:szCs w:val="21"/>
+          <w:lang w:val="nb-NO"/>
+        </w:rPr>
+      </w:pPr>
+      <w:r>
+        <w:rPr>
+          <w:rFonts w:ascii="Consolas" w:eastAsia="Times New Roman" w:hAnsi="Consolas"/>
+          <w:color w:val="6A9955"/>
+          <w:sz w:val="21"/>
+          <w:szCs w:val="21"/>
+          <w:lang w:val="nb-NO"/>
+        </w:rPr>
+        <w:t># averageT2 = totalTest2/30</w:t>
+      </w:r>
+    </w:p>
+    <w:p>
+      <w:pPr>
+        <w:shd w:val="clear" w:color="auto" w:fill="1F1F1F"/>
+        <w:spacing w:line="285" w:lineRule="atLeast"/>
+        <w:rPr>
+          <w:rFonts w:ascii="Consolas" w:eastAsia="Times New Roman" w:hAnsi="Consolas"/>
+          <w:color w:val="CCCCCC"/>
+          <w:sz w:val="21"/>
+          <w:szCs w:val="21"/>
+          <w:lang w:val="nb-NO"/>
+        </w:rPr>
+      </w:pPr>
+      <w:r>
+        <w:rPr>
+          <w:rFonts w:ascii="Consolas" w:eastAsia="Times New Roman" w:hAnsi="Consolas"/>
+          <w:color w:val="6A9955"/>
+          <w:sz w:val="21"/>
+          <w:szCs w:val="21"/>
+          <w:lang w:val="nb-NO"/>
+        </w:rPr>
+        <w:t># averageT3 = totalTest3/30</w:t>
+      </w:r>
+    </w:p>
+    <w:p>
+      <w:pPr>
+        <w:shd w:val="clear" w:color="auto" w:fill="1F1F1F"/>
+        <w:spacing w:line="285" w:lineRule="atLeast"/>
+        <w:rPr>
+          <w:rFonts w:ascii="Consolas" w:eastAsia="Times New Roman" w:hAnsi="Consolas"/>
+          <w:color w:val="CCCCCC"/>
+          <w:sz w:val="21"/>
+          <w:szCs w:val="21"/>
+        </w:rPr>
+      </w:pPr>
+      <w:r>
+        <w:rPr>
+          <w:rFonts w:ascii="Consolas" w:eastAsia="Times New Roman" w:hAnsi="Consolas"/>
+          <w:color w:val="6A9955"/>
+          <w:sz w:val="21"/>
+          <w:szCs w:val="21"/>
+        </w:rPr>
+        <w:t xml:space="preserve"># </w:t>
+      </w:r>
+      <w:proofErr w:type="spellStart"/>
+      <w:r>
+        <w:rPr>
+          <w:rFonts w:ascii="Consolas" w:eastAsia="Times New Roman" w:hAnsi="Consolas"/>
+          <w:color w:val="6A9955"/>
+          <w:sz w:val="21"/>
+          <w:szCs w:val="21"/>
+        </w:rPr>
+        <w:t>totalAvg</w:t>
+      </w:r>
+      <w:proofErr w:type="spellEnd"/>
+      <w:r>
+        <w:rPr>
+          <w:rFonts w:ascii="Consolas" w:eastAsia="Times New Roman" w:hAnsi="Consolas"/>
+          <w:color w:val="6A9955"/>
+          <w:sz w:val="21"/>
+          <w:szCs w:val="21"/>
+        </w:rPr>
+        <w:t xml:space="preserve"> = (averageT1 + averageT2 + averageT3) / 3</w:t>
+      </w:r>
+    </w:p>
+    <w:p>
+      <w:pPr>
+        <w:shd w:val="clear" w:color="auto" w:fill="1F1F1F"/>
+        <w:spacing w:line="285" w:lineRule="atLeast"/>
+        <w:rPr>
+          <w:rFonts w:ascii="Consolas" w:eastAsia="Times New Roman" w:hAnsi="Consolas"/>
+          <w:color w:val="CCCCCC"/>
+          <w:sz w:val="21"/>
+          <w:szCs w:val="21"/>
+        </w:rPr>
+      </w:pPr>
+    </w:p>
+    <w:p>
+      <w:pPr>
+        <w:shd w:val="clear" w:color="auto" w:fill="1F1F1F"/>
+        <w:spacing w:line="285" w:lineRule="atLeast"/>
+        <w:rPr>
+          <w:rFonts w:ascii="Consolas" w:eastAsia="Times New Roman" w:hAnsi="Consolas"/>
+          <w:color w:val="CCCCCC"/>
+          <w:sz w:val="21"/>
+          <w:szCs w:val="21"/>
+        </w:rPr>
+      </w:pPr>
+      <w:r>
+        <w:rPr>
+          <w:rFonts w:ascii="Consolas" w:eastAsia="Times New Roman" w:hAnsi="Consolas"/>
+          <w:color w:val="6A9955"/>
+          <w:sz w:val="21"/>
+          <w:szCs w:val="21"/>
+        </w:rPr>
+        <w:t xml:space="preserve"># OUTPUT(averageT1, averageT2, averageT3, </w:t>
+      </w:r>
+      <w:proofErr w:type="spellStart"/>
+      <w:r>
+        <w:rPr>
+          <w:rFonts w:ascii="Consolas" w:eastAsia="Times New Roman" w:hAnsi="Consolas"/>
+          <w:color w:val="6A9955"/>
+          <w:sz w:val="21"/>
+          <w:szCs w:val="21"/>
+        </w:rPr>
+        <w:t>totalAvg</w:t>
+      </w:r>
+      <w:proofErr w:type="spellEnd"/>
+      <w:r>
+        <w:rPr>
+          <w:rFonts w:ascii="Consolas" w:eastAsia="Times New Roman" w:hAnsi="Consolas"/>
+          <w:color w:val="6A9955"/>
+          <w:sz w:val="21"/>
+          <w:szCs w:val="21"/>
+        </w:rPr>
+        <w:t>)</w:t>
+      </w:r>
+    </w:p>
+    <w:p>
+      <w:pPr>
         <w:ind w:left="426" w:hanging="426"/>
         <w:rPr>
           <w:rFonts w:eastAsia="Times New Roman" w:cs="Arial"/>
@@ -4420,17 +6246,6 @@
     </w:p>
     <w:p>
       <w:pPr>
-        <w:ind w:left="426" w:hanging="426"/>
-        <w:rPr>
-          <w:rFonts w:eastAsia="Times New Roman" w:cs="Arial"/>
-          <w:szCs w:val="22"/>
-          <w:lang w:eastAsia="en-GB"/>
-        </w:rPr>
-      </w:pPr>
-    </w:p>
-    <w:p>
-      <w:pPr>
-        <w:ind w:left="426" w:hanging="426"/>
         <w:rPr>
           <w:rFonts w:eastAsia="Times New Roman" w:cs="Arial"/>
           <w:szCs w:val="22"/>
@@ -4542,61 +6357,336 @@
         </w:rPr>
         <w:t xml:space="preserve"> program. For example </w:t>
       </w:r>
-      <w:proofErr w:type="gramStart"/>
       <w:r>
         <w:rPr>
           <w:rFonts w:cs="Arial"/>
           <w:b/>
           <w:szCs w:val="22"/>
         </w:rPr>
-        <w:t>pause(</w:t>
-      </w:r>
-      <w:proofErr w:type="gramEnd"/>
+        <w:t>pause(1000)</w:t>
+      </w:r>
       <w:r>
         <w:rPr>
           <w:rFonts w:cs="Arial"/>
-          <w:b/>
-          <w:szCs w:val="22"/>
-        </w:rPr>
-        <w:t>1000)</w:t>
+          <w:szCs w:val="22"/>
+        </w:rPr>
+        <w:t xml:space="preserve"> will pause the program for 1 second.  To turn the light on and off</w:t>
       </w:r>
       <w:r>
         <w:rPr>
           <w:rFonts w:cs="Arial"/>
           <w:szCs w:val="22"/>
         </w:rPr>
-        <w:t xml:space="preserve"> will pause the program for 1 second.  To turn the light on and off</w:t>
+        <w:t>,</w:t>
       </w:r>
       <w:r>
         <w:rPr>
           <w:rFonts w:cs="Arial"/>
           <w:szCs w:val="22"/>
         </w:rPr>
-        <w:t>,</w:t>
-      </w:r>
+        <w:t xml:space="preserve"> set the value of light </w:t>
+      </w:r>
+      <w:proofErr w:type="spellStart"/>
       <w:r>
         <w:rPr>
           <w:rFonts w:cs="Arial"/>
           <w:szCs w:val="22"/>
         </w:rPr>
-        <w:t xml:space="preserve"> set the value of light </w:t>
-      </w:r>
-      <w:proofErr w:type="spellStart"/>
+        <w:t>to</w:t>
+      </w:r>
+      <w:proofErr w:type="spellEnd"/>
       <w:r>
         <w:rPr>
           <w:rFonts w:cs="Arial"/>
           <w:szCs w:val="22"/>
         </w:rPr>
-        <w:t>to</w:t>
-      </w:r>
-      <w:proofErr w:type="spellEnd"/>
-      <w:r>
+        <w:t xml:space="preserve"> HIGH for ON and LOW for OFF.  The control loop should run continuously.</w:t>
+      </w:r>
+    </w:p>
+    <w:p>
+      <w:pPr>
+        <w:ind w:left="426" w:hanging="426"/>
         <w:rPr>
           <w:rFonts w:cs="Arial"/>
           <w:szCs w:val="22"/>
         </w:rPr>
-        <w:t xml:space="preserve"> HIGH for ON and LOW for OFF.  The control loop should run continuously.</w:t>
-      </w:r>
+      </w:pPr>
+    </w:p>
+    <w:p>
+      <w:pPr>
+        <w:shd w:val="clear" w:color="auto" w:fill="1F1F1F"/>
+        <w:spacing w:line="285" w:lineRule="atLeast"/>
+        <w:rPr>
+          <w:rFonts w:ascii="Consolas" w:eastAsia="Times New Roman" w:hAnsi="Consolas"/>
+          <w:color w:val="CCCCCC"/>
+          <w:sz w:val="21"/>
+          <w:szCs w:val="21"/>
+        </w:rPr>
+      </w:pPr>
+      <w:r>
+        <w:rPr>
+          <w:rFonts w:ascii="Consolas" w:eastAsia="Times New Roman" w:hAnsi="Consolas"/>
+          <w:color w:val="9CDCFE"/>
+          <w:sz w:val="21"/>
+          <w:szCs w:val="21"/>
+        </w:rPr>
+        <w:t>light</w:t>
+      </w:r>
+      <w:r>
+        <w:rPr>
+          <w:rFonts w:ascii="Consolas" w:eastAsia="Times New Roman" w:hAnsi="Consolas"/>
+          <w:color w:val="CCCCCC"/>
+          <w:sz w:val="21"/>
+          <w:szCs w:val="21"/>
+        </w:rPr>
+        <w:t xml:space="preserve"> </w:t>
+      </w:r>
+      <w:r>
+        <w:rPr>
+          <w:rFonts w:ascii="Consolas" w:eastAsia="Times New Roman" w:hAnsi="Consolas"/>
+          <w:color w:val="D4D4D4"/>
+          <w:sz w:val="21"/>
+          <w:szCs w:val="21"/>
+        </w:rPr>
+        <w:t>=</w:t>
+      </w:r>
+      <w:r>
+        <w:rPr>
+          <w:rFonts w:ascii="Consolas" w:eastAsia="Times New Roman" w:hAnsi="Consolas"/>
+          <w:color w:val="CCCCCC"/>
+          <w:sz w:val="21"/>
+          <w:szCs w:val="21"/>
+        </w:rPr>
+        <w:t xml:space="preserve"> </w:t>
+      </w:r>
+      <w:r>
+        <w:rPr>
+          <w:rFonts w:ascii="Consolas" w:eastAsia="Times New Roman" w:hAnsi="Consolas"/>
+          <w:color w:val="CE9178"/>
+          <w:sz w:val="21"/>
+          <w:szCs w:val="21"/>
+        </w:rPr>
+        <w:t>"LOW"</w:t>
+      </w:r>
+    </w:p>
+    <w:p>
+      <w:pPr>
+        <w:shd w:val="clear" w:color="auto" w:fill="1F1F1F"/>
+        <w:spacing w:line="285" w:lineRule="atLeast"/>
+        <w:rPr>
+          <w:rFonts w:ascii="Consolas" w:eastAsia="Times New Roman" w:hAnsi="Consolas"/>
+          <w:color w:val="CCCCCC"/>
+          <w:sz w:val="21"/>
+          <w:szCs w:val="21"/>
+        </w:rPr>
+      </w:pPr>
+      <w:r>
+        <w:rPr>
+          <w:rFonts w:ascii="Consolas" w:eastAsia="Times New Roman" w:hAnsi="Consolas"/>
+          <w:color w:val="C586C0"/>
+          <w:sz w:val="21"/>
+          <w:szCs w:val="21"/>
+        </w:rPr>
+        <w:t>while</w:t>
+      </w:r>
+      <w:r>
+        <w:rPr>
+          <w:rFonts w:ascii="Consolas" w:eastAsia="Times New Roman" w:hAnsi="Consolas"/>
+          <w:color w:val="CCCCCC"/>
+          <w:sz w:val="21"/>
+          <w:szCs w:val="21"/>
+        </w:rPr>
+        <w:t xml:space="preserve"> </w:t>
+      </w:r>
+      <w:r>
+        <w:rPr>
+          <w:rFonts w:ascii="Consolas" w:eastAsia="Times New Roman" w:hAnsi="Consolas"/>
+          <w:color w:val="569CD6"/>
+          <w:sz w:val="21"/>
+          <w:szCs w:val="21"/>
+        </w:rPr>
+        <w:t>True</w:t>
+      </w:r>
+      <w:r>
+        <w:rPr>
+          <w:rFonts w:ascii="Consolas" w:eastAsia="Times New Roman" w:hAnsi="Consolas"/>
+          <w:color w:val="CCCCCC"/>
+          <w:sz w:val="21"/>
+          <w:szCs w:val="21"/>
+        </w:rPr>
+        <w:t>:</w:t>
+      </w:r>
+    </w:p>
+    <w:p>
+      <w:pPr>
+        <w:shd w:val="clear" w:color="auto" w:fill="1F1F1F"/>
+        <w:spacing w:line="285" w:lineRule="atLeast"/>
+        <w:rPr>
+          <w:rFonts w:ascii="Consolas" w:eastAsia="Times New Roman" w:hAnsi="Consolas"/>
+          <w:color w:val="CCCCCC"/>
+          <w:sz w:val="21"/>
+          <w:szCs w:val="21"/>
+        </w:rPr>
+      </w:pPr>
+      <w:r>
+        <w:rPr>
+          <w:rFonts w:ascii="Consolas" w:eastAsia="Times New Roman" w:hAnsi="Consolas"/>
+          <w:color w:val="CCCCCC"/>
+          <w:sz w:val="21"/>
+          <w:szCs w:val="21"/>
+        </w:rPr>
+        <w:t xml:space="preserve">    </w:t>
+      </w:r>
+      <w:r>
+        <w:rPr>
+          <w:rFonts w:ascii="Consolas" w:eastAsia="Times New Roman" w:hAnsi="Consolas"/>
+          <w:color w:val="9CDCFE"/>
+          <w:sz w:val="21"/>
+          <w:szCs w:val="21"/>
+        </w:rPr>
+        <w:t>light</w:t>
+      </w:r>
+      <w:r>
+        <w:rPr>
+          <w:rFonts w:ascii="Consolas" w:eastAsia="Times New Roman" w:hAnsi="Consolas"/>
+          <w:color w:val="CCCCCC"/>
+          <w:sz w:val="21"/>
+          <w:szCs w:val="21"/>
+        </w:rPr>
+        <w:t xml:space="preserve"> </w:t>
+      </w:r>
+      <w:r>
+        <w:rPr>
+          <w:rFonts w:ascii="Consolas" w:eastAsia="Times New Roman" w:hAnsi="Consolas"/>
+          <w:color w:val="D4D4D4"/>
+          <w:sz w:val="21"/>
+          <w:szCs w:val="21"/>
+        </w:rPr>
+        <w:t>=</w:t>
+      </w:r>
+      <w:r>
+        <w:rPr>
+          <w:rFonts w:ascii="Consolas" w:eastAsia="Times New Roman" w:hAnsi="Consolas"/>
+          <w:color w:val="CCCCCC"/>
+          <w:sz w:val="21"/>
+          <w:szCs w:val="21"/>
+        </w:rPr>
+        <w:t xml:space="preserve"> </w:t>
+      </w:r>
+      <w:r>
+        <w:rPr>
+          <w:rFonts w:ascii="Consolas" w:eastAsia="Times New Roman" w:hAnsi="Consolas"/>
+          <w:color w:val="CE9178"/>
+          <w:sz w:val="21"/>
+          <w:szCs w:val="21"/>
+        </w:rPr>
+        <w:t>"LOW"</w:t>
+      </w:r>
+    </w:p>
+    <w:p>
+      <w:pPr>
+        <w:shd w:val="clear" w:color="auto" w:fill="1F1F1F"/>
+        <w:spacing w:line="285" w:lineRule="atLeast"/>
+        <w:rPr>
+          <w:rFonts w:ascii="Consolas" w:eastAsia="Times New Roman" w:hAnsi="Consolas"/>
+          <w:color w:val="CCCCCC"/>
+          <w:sz w:val="21"/>
+          <w:szCs w:val="21"/>
+        </w:rPr>
+      </w:pPr>
+      <w:r>
+        <w:rPr>
+          <w:rFonts w:ascii="Consolas" w:eastAsia="Times New Roman" w:hAnsi="Consolas"/>
+          <w:color w:val="CCCCCC"/>
+          <w:sz w:val="21"/>
+          <w:szCs w:val="21"/>
+        </w:rPr>
+        <w:t>   </w:t>
+      </w:r>
+      <w:r>
+        <w:rPr>
+          <w:rFonts w:ascii="Consolas" w:eastAsia="Times New Roman" w:hAnsi="Consolas"/>
+          <w:color w:val="4EC9B0"/>
+          <w:sz w:val="21"/>
+          <w:szCs w:val="21"/>
+        </w:rPr>
+        <w:t xml:space="preserve"> pause(10, 100)</w:t>
+      </w:r>
+    </w:p>
+    <w:p>
+      <w:pPr>
+        <w:shd w:val="clear" w:color="auto" w:fill="1F1F1F"/>
+        <w:spacing w:line="285" w:lineRule="atLeast"/>
+        <w:rPr>
+          <w:rFonts w:ascii="Consolas" w:eastAsia="Times New Roman" w:hAnsi="Consolas"/>
+          <w:color w:val="CCCCCC"/>
+          <w:sz w:val="21"/>
+          <w:szCs w:val="21"/>
+        </w:rPr>
+      </w:pPr>
+      <w:r>
+        <w:rPr>
+          <w:rFonts w:ascii="Consolas" w:eastAsia="Times New Roman" w:hAnsi="Consolas"/>
+          <w:color w:val="CCCCCC"/>
+          <w:sz w:val="21"/>
+          <w:szCs w:val="21"/>
+        </w:rPr>
+        <w:t xml:space="preserve">    </w:t>
+      </w:r>
+      <w:r>
+        <w:rPr>
+          <w:rFonts w:ascii="Consolas" w:eastAsia="Times New Roman" w:hAnsi="Consolas"/>
+          <w:color w:val="9CDCFE"/>
+          <w:sz w:val="21"/>
+          <w:szCs w:val="21"/>
+        </w:rPr>
+        <w:t>light</w:t>
+      </w:r>
+      <w:r>
+        <w:rPr>
+          <w:rFonts w:ascii="Consolas" w:eastAsia="Times New Roman" w:hAnsi="Consolas"/>
+          <w:color w:val="CCCCCC"/>
+          <w:sz w:val="21"/>
+          <w:szCs w:val="21"/>
+        </w:rPr>
+        <w:t xml:space="preserve"> </w:t>
+      </w:r>
+      <w:r>
+        <w:rPr>
+          <w:rFonts w:ascii="Consolas" w:eastAsia="Times New Roman" w:hAnsi="Consolas"/>
+          <w:color w:val="D4D4D4"/>
+          <w:sz w:val="21"/>
+          <w:szCs w:val="21"/>
+        </w:rPr>
+        <w:t>=</w:t>
+      </w:r>
+      <w:r>
+        <w:rPr>
+          <w:rFonts w:ascii="Consolas" w:eastAsia="Times New Roman" w:hAnsi="Consolas"/>
+          <w:color w:val="CCCCCC"/>
+          <w:sz w:val="21"/>
+          <w:szCs w:val="21"/>
+        </w:rPr>
+        <w:t xml:space="preserve"> </w:t>
+      </w:r>
+      <w:r>
+        <w:rPr>
+          <w:rFonts w:ascii="Consolas" w:eastAsia="Times New Roman" w:hAnsi="Consolas"/>
+          <w:color w:val="CE9178"/>
+          <w:sz w:val="21"/>
+          <w:szCs w:val="21"/>
+        </w:rPr>
+        <w:t>"HIGH"</w:t>
+      </w:r>
+    </w:p>
+    <w:p>
+      <w:pPr>
+        <w:ind w:left="426" w:hanging="426"/>
+        <w:rPr>
+          <w:rFonts w:cs="Arial"/>
+          <w:szCs w:val="22"/>
+        </w:rPr>
+      </w:pPr>
     </w:p>
     <w:sectPr>
       <w:headerReference w:type="default" r:id="rId11"/>
@@ -4611,7 +6701,7 @@
 </file>
 
 <file path=word/endnotes.xml><?xml version="1.0" encoding="utf-8"?>
-<w:endnotes xmlns:wpc="http://schemas.microsoft.com/office/word/2010/wordprocessingCanvas" xmlns:cx="http://schemas.microsoft.com/office/drawing/2014/chartex" xmlns:cx1="http://schemas.microsoft.com/office/drawing/2015/9/8/chartex" xmlns:cx2="http://schemas.microsoft.com/office/drawing/2015/10/21/chartex" xmlns:cx3="http://schemas.microsoft.com/office/drawing/2016/5/9/chartex" xmlns:cx4="http://schemas.microsoft.com/office/drawing/2016/5/10/chartex" xmlns:cx5="http://schemas.microsoft.com/office/drawing/2016/5/11/chartex" xmlns:cx6="http://schemas.microsoft.com/office/drawing/2016/5/12/chartex" xmlns:cx7="http://schemas.microsoft.com/office/drawing/2016/5/13/chartex" xmlns:cx8="http://schemas.microsoft.com/office/drawing/2016/5/14/chartex" xmlns:mc="http://schemas.openxmlformats.org/markup-compatibility/2006" xmlns:aink="http://schemas.microsoft.com/office/drawing/2016/ink" xmlns:am3d="http://schemas.microsoft.com/office/drawing/2017/model3d" xmlns:o="urn:schemas-microsoft-com:office:office" xmlns:r="http://schemas.openxmlformats.org/officeDocument/2006/relationships" xmlns:m="http://schemas.openxmlformats.org/officeDocument/2006/math" xmlns:v="urn:schemas-microsoft-com:vml" xmlns:wp14="http://schemas.microsoft.com/office/word/2010/wordprocessingDrawing" xmlns:wp="http://schemas.openxmlformats.org/drawingml/2006/wordprocessingDrawing" xmlns:w10="urn:schemas-microsoft-com:office:word" xmlns:w="http://schemas.openxmlformats.org/wordprocessingml/2006/main" xmlns:w14="http://schemas.microsoft.com/office/word/2010/wordml" xmlns:w15="http://schemas.microsoft.com/office/word/2012/wordml" xmlns:w16cex="http://schemas.microsoft.com/office/word/2018/wordml/cex" xmlns:w16cid="http://schemas.microsoft.com/office/word/2016/wordml/cid" xmlns:w16="http://schemas.microsoft.com/office/word/2018/wordml" xmlns:w16sdtdh="http://schemas.microsoft.com/office/word/2020/wordml/sdtdatahash" xmlns:w16se="http://schemas.microsoft.com/office/word/2015/wordml/symex" xmlns:wpg="http://schemas.microsoft.com/office/word/2010/wordprocessingGroup" xmlns:wpi="http://schemas.microsoft.com/office/word/2010/wordprocessingInk" xmlns:wne="http://schemas.microsoft.com/office/word/2006/wordml" xmlns:wps="http://schemas.microsoft.com/office/word/2010/wordprocessingShape" mc:Ignorable="w14 w15 w16se w16cid w16 w16cex w16sdtdh wp14">
+<w:endnotes xmlns:wpc="http://schemas.microsoft.com/office/word/2010/wordprocessingCanvas" xmlns:cx="http://schemas.microsoft.com/office/drawing/2014/chartex" xmlns:cx1="http://schemas.microsoft.com/office/drawing/2015/9/8/chartex" xmlns:cx2="http://schemas.microsoft.com/office/drawing/2015/10/21/chartex" xmlns:cx3="http://schemas.microsoft.com/office/drawing/2016/5/9/chartex" xmlns:cx4="http://schemas.microsoft.com/office/drawing/2016/5/10/chartex" xmlns:cx5="http://schemas.microsoft.com/office/drawing/2016/5/11/chartex" xmlns:cx6="http://schemas.microsoft.com/office/drawing/2016/5/12/chartex" xmlns:cx7="http://schemas.microsoft.com/office/drawing/2016/5/13/chartex" xmlns:cx8="http://schemas.microsoft.com/office/drawing/2016/5/14/chartex" xmlns:mc="http://schemas.openxmlformats.org/markup-compatibility/2006" xmlns:aink="http://schemas.microsoft.com/office/drawing/2016/ink" xmlns:am3d="http://schemas.microsoft.com/office/drawing/2017/model3d" xmlns:o="urn:schemas-microsoft-com:office:office" xmlns:oel="http://schemas.microsoft.com/office/2019/extlst" xmlns:r="http://schemas.openxmlformats.org/officeDocument/2006/relationships" xmlns:m="http://schemas.openxmlformats.org/officeDocument/2006/math" xmlns:v="urn:schemas-microsoft-com:vml" xmlns:wp14="http://schemas.microsoft.com/office/word/2010/wordprocessingDrawing" xmlns:wp="http://schemas.openxmlformats.org/drawingml/2006/wordprocessingDrawing" xmlns:w10="urn:schemas-microsoft-com:office:word" xmlns:w="http://schemas.openxmlformats.org/wordprocessingml/2006/main" xmlns:w14="http://schemas.microsoft.com/office/word/2010/wordml" xmlns:w15="http://schemas.microsoft.com/office/word/2012/wordml" xmlns:w16cex="http://schemas.microsoft.com/office/word/2018/wordml/cex" xmlns:w16cid="http://schemas.microsoft.com/office/word/2016/wordml/cid" xmlns:w16="http://schemas.microsoft.com/office/word/2018/wordml" xmlns:w16du="http://schemas.microsoft.com/office/word/2023/wordml/word16du" xmlns:w16sdtdh="http://schemas.microsoft.com/office/word/2020/wordml/sdtdatahash" xmlns:w16se="http://schemas.microsoft.com/office/word/2015/wordml/symex" xmlns:wpg="http://schemas.microsoft.com/office/word/2010/wordprocessingGroup" xmlns:wpi="http://schemas.microsoft.com/office/word/2010/wordprocessingInk" xmlns:wne="http://schemas.microsoft.com/office/word/2006/wordml" xmlns:wps="http://schemas.microsoft.com/office/word/2010/wordprocessingShape" mc:Ignorable="w14 w15 w16se w16cid w16 w16cex w16sdtdh w16du wp14">
   <w:endnote w:type="separator" w:id="-1">
     <w:p>
       <w:r>
@@ -4630,7 +6720,7 @@
 </file>
 
 <file path=word/footer1.xml><?xml version="1.0" encoding="utf-8"?>
-<w:ftr xmlns:wpc="http://schemas.microsoft.com/office/word/2010/wordprocessingCanvas" xmlns:cx="http://schemas.microsoft.com/office/drawing/2014/chartex" xmlns:cx1="http://schemas.microsoft.com/office/drawing/2015/9/8/chartex" xmlns:cx2="http://schemas.microsoft.com/office/drawing/2015/10/21/chartex" xmlns:cx3="http://schemas.microsoft.com/office/drawing/2016/5/9/chartex" xmlns:cx4="http://schemas.microsoft.com/office/drawing/2016/5/10/chartex" xmlns:cx5="http://schemas.microsoft.com/office/drawing/2016/5/11/chartex" xmlns:cx6="http://schemas.microsoft.com/office/drawing/2016/5/12/chartex" xmlns:cx7="http://schemas.microsoft.com/office/drawing/2016/5/13/chartex" xmlns:cx8="http://schemas.microsoft.com/office/drawing/2016/5/14/chartex" xmlns:mc="http://schemas.openxmlformats.org/markup-compatibility/2006" xmlns:aink="http://schemas.microsoft.com/office/drawing/2016/ink" xmlns:am3d="http://schemas.microsoft.com/office/drawing/2017/model3d" xmlns:o="urn:schemas-microsoft-com:office:office" xmlns:r="http://schemas.openxmlformats.org/officeDocument/2006/relationships" xmlns:m="http://schemas.openxmlformats.org/officeDocument/2006/math" xmlns:v="urn:schemas-microsoft-com:vml" xmlns:wp14="http://schemas.microsoft.com/office/word/2010/wordprocessingDrawing" xmlns:wp="http://schemas.openxmlformats.org/drawingml/2006/wordprocessingDrawing" xmlns:w10="urn:schemas-microsoft-com:office:word" xmlns:w="http://schemas.openxmlformats.org/wordprocessingml/2006/main" xmlns:w14="http://schemas.microsoft.com/office/word/2010/wordml" xmlns:w15="http://schemas.microsoft.com/office/word/2012/wordml" xmlns:w16cex="http://schemas.microsoft.com/office/word/2018/wordml/cex" xmlns:w16cid="http://schemas.microsoft.com/office/word/2016/wordml/cid" xmlns:w16="http://schemas.microsoft.com/office/word/2018/wordml" xmlns:w16sdtdh="http://schemas.microsoft.com/office/word/2020/wordml/sdtdatahash" xmlns:w16se="http://schemas.microsoft.com/office/word/2015/wordml/symex" xmlns:wpg="http://schemas.microsoft.com/office/word/2010/wordprocessingGroup" xmlns:wpi="http://schemas.microsoft.com/office/word/2010/wordprocessingInk" xmlns:wne="http://schemas.microsoft.com/office/word/2006/wordml" xmlns:wps="http://schemas.microsoft.com/office/word/2010/wordprocessingShape" mc:Ignorable="w14 w15 w16se w16cid w16 w16cex w16sdtdh wp14">
+<w:ftr xmlns:wpc="http://schemas.microsoft.com/office/word/2010/wordprocessingCanvas" xmlns:cx="http://schemas.microsoft.com/office/drawing/2014/chartex" xmlns:cx1="http://schemas.microsoft.com/office/drawing/2015/9/8/chartex" xmlns:cx2="http://schemas.microsoft.com/office/drawing/2015/10/21/chartex" xmlns:cx3="http://schemas.microsoft.com/office/drawing/2016/5/9/chartex" xmlns:cx4="http://schemas.microsoft.com/office/drawing/2016/5/10/chartex" xmlns:cx5="http://schemas.microsoft.com/office/drawing/2016/5/11/chartex" xmlns:cx6="http://schemas.microsoft.com/office/drawing/2016/5/12/chartex" xmlns:cx7="http://schemas.microsoft.com/office/drawing/2016/5/13/chartex" xmlns:cx8="http://schemas.microsoft.com/office/drawing/2016/5/14/chartex" xmlns:mc="http://schemas.openxmlformats.org/markup-compatibility/2006" xmlns:aink="http://schemas.microsoft.com/office/drawing/2016/ink" xmlns:am3d="http://schemas.microsoft.com/office/drawing/2017/model3d" xmlns:o="urn:schemas-microsoft-com:office:office" xmlns:oel="http://schemas.microsoft.com/office/2019/extlst" xmlns:r="http://schemas.openxmlformats.org/officeDocument/2006/relationships" xmlns:m="http://schemas.openxmlformats.org/officeDocument/2006/math" xmlns:v="urn:schemas-microsoft-com:vml" xmlns:wp14="http://schemas.microsoft.com/office/word/2010/wordprocessingDrawing" xmlns:wp="http://schemas.openxmlformats.org/drawingml/2006/wordprocessingDrawing" xmlns:w10="urn:schemas-microsoft-com:office:word" xmlns:w="http://schemas.openxmlformats.org/wordprocessingml/2006/main" xmlns:w14="http://schemas.microsoft.com/office/word/2010/wordml" xmlns:w15="http://schemas.microsoft.com/office/word/2012/wordml" xmlns:w16cex="http://schemas.microsoft.com/office/word/2018/wordml/cex" xmlns:w16cid="http://schemas.microsoft.com/office/word/2016/wordml/cid" xmlns:w16="http://schemas.microsoft.com/office/word/2018/wordml" xmlns:w16du="http://schemas.microsoft.com/office/word/2023/wordml/word16du" xmlns:w16sdtdh="http://schemas.microsoft.com/office/word/2020/wordml/sdtdatahash" xmlns:w16se="http://schemas.microsoft.com/office/word/2015/wordml/symex" xmlns:wpg="http://schemas.microsoft.com/office/word/2010/wordprocessingGroup" xmlns:wpi="http://schemas.microsoft.com/office/word/2010/wordprocessingInk" xmlns:wne="http://schemas.microsoft.com/office/word/2006/wordml" xmlns:wps="http://schemas.microsoft.com/office/word/2010/wordprocessingShape" mc:Ignorable="w14 w15 w16se w16cid w16 w16cex w16sdtdh w16du wp14">
   <w:sdt>
     <w:sdtPr>
       <w:id w:val="-567337937"/>
@@ -4693,7 +6783,7 @@
 </file>
 
 <file path=word/footnotes.xml><?xml version="1.0" encoding="utf-8"?>
-<w:footnotes xmlns:wpc="http://schemas.microsoft.com/office/word/2010/wordprocessingCanvas" xmlns:cx="http://schemas.microsoft.com/office/drawing/2014/chartex" xmlns:cx1="http://schemas.microsoft.com/office/drawing/2015/9/8/chartex" xmlns:cx2="http://schemas.microsoft.com/office/drawing/2015/10/21/chartex" xmlns:cx3="http://schemas.microsoft.com/office/drawing/2016/5/9/chartex" xmlns:cx4="http://schemas.microsoft.com/office/drawing/2016/5/10/chartex" xmlns:cx5="http://schemas.microsoft.com/office/drawing/2016/5/11/chartex" xmlns:cx6="http://schemas.microsoft.com/office/drawing/2016/5/12/chartex" xmlns:cx7="http://schemas.microsoft.com/office/drawing/2016/5/13/chartex" xmlns:cx8="http://schemas.microsoft.com/office/drawing/2016/5/14/chartex" xmlns:mc="http://schemas.openxmlformats.org/markup-compatibility/2006" xmlns:aink="http://schemas.microsoft.com/office/drawing/2016/ink" xmlns:am3d="http://schemas.microsoft.com/office/drawing/2017/model3d" xmlns:o="urn:schemas-microsoft-com:office:office" xmlns:r="http://schemas.openxmlformats.org/officeDocument/2006/relationships" xmlns:m="http://schemas.openxmlformats.org/officeDocument/2006/math" xmlns:v="urn:schemas-microsoft-com:vml" xmlns:wp14="http://schemas.microsoft.com/office/word/2010/wordprocessingDrawing" xmlns:wp="http://schemas.openxmlformats.org/drawingml/2006/wordprocessingDrawing" xmlns:w10="urn:schemas-microsoft-com:office:word" xmlns:w="http://schemas.openxmlformats.org/wordprocessingml/2006/main" xmlns:w14="http://schemas.microsoft.com/office/word/2010/wordml" xmlns:w15="http://schemas.microsoft.com/office/word/2012/wordml" xmlns:w16cex="http://schemas.microsoft.com/office/word/2018/wordml/cex" xmlns:w16cid="http://schemas.microsoft.com/office/word/2016/wordml/cid" xmlns:w16="http://schemas.microsoft.com/office/word/2018/wordml" xmlns:w16sdtdh="http://schemas.microsoft.com/office/word/2020/wordml/sdtdatahash" xmlns:w16se="http://schemas.microsoft.com/office/word/2015/wordml/symex" xmlns:wpg="http://schemas.microsoft.com/office/word/2010/wordprocessingGroup" xmlns:wpi="http://schemas.microsoft.com/office/word/2010/wordprocessingInk" xmlns:wne="http://schemas.microsoft.com/office/word/2006/wordml" xmlns:wps="http://schemas.microsoft.com/office/word/2010/wordprocessingShape" mc:Ignorable="w14 w15 w16se w16cid w16 w16cex w16sdtdh wp14">
+<w:footnotes xmlns:wpc="http://schemas.microsoft.com/office/word/2010/wordprocessingCanvas" xmlns:cx="http://schemas.microsoft.com/office/drawing/2014/chartex" xmlns:cx1="http://schemas.microsoft.com/office/drawing/2015/9/8/chartex" xmlns:cx2="http://schemas.microsoft.com/office/drawing/2015/10/21/chartex" xmlns:cx3="http://schemas.microsoft.com/office/drawing/2016/5/9/chartex" xmlns:cx4="http://schemas.microsoft.com/office/drawing/2016/5/10/chartex" xmlns:cx5="http://schemas.microsoft.com/office/drawing/2016/5/11/chartex" xmlns:cx6="http://schemas.microsoft.com/office/drawing/2016/5/12/chartex" xmlns:cx7="http://schemas.microsoft.com/office/drawing/2016/5/13/chartex" xmlns:cx8="http://schemas.microsoft.com/office/drawing/2016/5/14/chartex" xmlns:mc="http://schemas.openxmlformats.org/markup-compatibility/2006" xmlns:aink="http://schemas.microsoft.com/office/drawing/2016/ink" xmlns:am3d="http://schemas.microsoft.com/office/drawing/2017/model3d" xmlns:o="urn:schemas-microsoft-com:office:office" xmlns:oel="http://schemas.microsoft.com/office/2019/extlst" xmlns:r="http://schemas.openxmlformats.org/officeDocument/2006/relationships" xmlns:m="http://schemas.openxmlformats.org/officeDocument/2006/math" xmlns:v="urn:schemas-microsoft-com:vml" xmlns:wp14="http://schemas.microsoft.com/office/word/2010/wordprocessingDrawing" xmlns:wp="http://schemas.openxmlformats.org/drawingml/2006/wordprocessingDrawing" xmlns:w10="urn:schemas-microsoft-com:office:word" xmlns:w="http://schemas.openxmlformats.org/wordprocessingml/2006/main" xmlns:w14="http://schemas.microsoft.com/office/word/2010/wordml" xmlns:w15="http://schemas.microsoft.com/office/word/2012/wordml" xmlns:w16cex="http://schemas.microsoft.com/office/word/2018/wordml/cex" xmlns:w16cid="http://schemas.microsoft.com/office/word/2016/wordml/cid" xmlns:w16="http://schemas.microsoft.com/office/word/2018/wordml" xmlns:w16du="http://schemas.microsoft.com/office/word/2023/wordml/word16du" xmlns:w16sdtdh="http://schemas.microsoft.com/office/word/2020/wordml/sdtdatahash" xmlns:w16se="http://schemas.microsoft.com/office/word/2015/wordml/symex" xmlns:wpg="http://schemas.microsoft.com/office/word/2010/wordprocessingGroup" xmlns:wpi="http://schemas.microsoft.com/office/word/2010/wordprocessingInk" xmlns:wne="http://schemas.microsoft.com/office/word/2006/wordml" xmlns:wps="http://schemas.microsoft.com/office/word/2010/wordprocessingShape" mc:Ignorable="w14 w15 w16se w16cid w16 w16cex w16sdtdh w16du wp14">
   <w:footnote w:type="separator" w:id="-1">
     <w:p>
       <w:r>
@@ -4712,7 +6802,7 @@
 </file>
 
 <file path=word/header1.xml><?xml version="1.0" encoding="utf-8"?>
-<w:hdr xmlns:wpc="http://schemas.microsoft.com/office/word/2010/wordprocessingCanvas" xmlns:cx="http://schemas.microsoft.com/office/drawing/2014/chartex" xmlns:cx1="http://schemas.microsoft.com/office/drawing/2015/9/8/chartex" xmlns:cx2="http://schemas.microsoft.com/office/drawing/2015/10/21/chartex" xmlns:cx3="http://schemas.microsoft.com/office/drawing/2016/5/9/chartex" xmlns:cx4="http://schemas.microsoft.com/office/drawing/2016/5/10/chartex" xmlns:cx5="http://schemas.microsoft.com/office/drawing/2016/5/11/chartex" xmlns:cx6="http://schemas.microsoft.com/office/drawing/2016/5/12/chartex" xmlns:cx7="http://schemas.microsoft.com/office/drawing/2016/5/13/chartex" xmlns:cx8="http://schemas.microsoft.com/office/drawing/2016/5/14/chartex" xmlns:mc="http://schemas.openxmlformats.org/markup-compatibility/2006" xmlns:aink="http://schemas.microsoft.com/office/drawing/2016/ink" xmlns:am3d="http://schemas.microsoft.com/office/drawing/2017/model3d" xmlns:o="urn:schemas-microsoft-com:office:office" xmlns:r="http://schemas.openxmlformats.org/officeDocument/2006/relationships" xmlns:m="http://schemas.openxmlformats.org/officeDocument/2006/math" xmlns:v="urn:schemas-microsoft-com:vml" xmlns:wp14="http://schemas.microsoft.com/office/word/2010/wordprocessingDrawing" xmlns:wp="http://schemas.openxmlformats.org/drawingml/2006/wordprocessingDrawing" xmlns:w10="urn:schemas-microsoft-com:office:word" xmlns:w="http://schemas.openxmlformats.org/wordprocessingml/2006/main" xmlns:w14="http://schemas.microsoft.com/office/word/2010/wordml" xmlns:w15="http://schemas.microsoft.com/office/word/2012/wordml" xmlns:w16cex="http://schemas.microsoft.com/office/word/2018/wordml/cex" xmlns:w16cid="http://schemas.microsoft.com/office/word/2016/wordml/cid" xmlns:w16="http://schemas.microsoft.com/office/word/2018/wordml" xmlns:w16sdtdh="http://schemas.microsoft.com/office/word/2020/wordml/sdtdatahash" xmlns:w16se="http://schemas.microsoft.com/office/word/2015/wordml/symex" xmlns:wpg="http://schemas.microsoft.com/office/word/2010/wordprocessingGroup" xmlns:wpi="http://schemas.microsoft.com/office/word/2010/wordprocessingInk" xmlns:wne="http://schemas.microsoft.com/office/word/2006/wordml" xmlns:wps="http://schemas.microsoft.com/office/word/2010/wordprocessingShape" mc:Ignorable="w14 w15 w16se w16cid w16 w16cex w16sdtdh wp14">
+<w:hdr xmlns:wpc="http://schemas.microsoft.com/office/word/2010/wordprocessingCanvas" xmlns:cx="http://schemas.microsoft.com/office/drawing/2014/chartex" xmlns:cx1="http://schemas.microsoft.com/office/drawing/2015/9/8/chartex" xmlns:cx2="http://schemas.microsoft.com/office/drawing/2015/10/21/chartex" xmlns:cx3="http://schemas.microsoft.com/office/drawing/2016/5/9/chartex" xmlns:cx4="http://schemas.microsoft.com/office/drawing/2016/5/10/chartex" xmlns:cx5="http://schemas.microsoft.com/office/drawing/2016/5/11/chartex" xmlns:cx6="http://schemas.microsoft.com/office/drawing/2016/5/12/chartex" xmlns:cx7="http://schemas.microsoft.com/office/drawing/2016/5/13/chartex" xmlns:cx8="http://schemas.microsoft.com/office/drawing/2016/5/14/chartex" xmlns:mc="http://schemas.openxmlformats.org/markup-compatibility/2006" xmlns:aink="http://schemas.microsoft.com/office/drawing/2016/ink" xmlns:am3d="http://schemas.microsoft.com/office/drawing/2017/model3d" xmlns:o="urn:schemas-microsoft-com:office:office" xmlns:oel="http://schemas.microsoft.com/office/2019/extlst" xmlns:r="http://schemas.openxmlformats.org/officeDocument/2006/relationships" xmlns:m="http://schemas.openxmlformats.org/officeDocument/2006/math" xmlns:v="urn:schemas-microsoft-com:vml" xmlns:wp14="http://schemas.microsoft.com/office/word/2010/wordprocessingDrawing" xmlns:wp="http://schemas.openxmlformats.org/drawingml/2006/wordprocessingDrawing" xmlns:w10="urn:schemas-microsoft-com:office:word" xmlns:w="http://schemas.openxmlformats.org/wordprocessingml/2006/main" xmlns:w14="http://schemas.microsoft.com/office/word/2010/wordml" xmlns:w15="http://schemas.microsoft.com/office/word/2012/wordml" xmlns:w16cex="http://schemas.microsoft.com/office/word/2018/wordml/cex" xmlns:w16cid="http://schemas.microsoft.com/office/word/2016/wordml/cid" xmlns:w16="http://schemas.microsoft.com/office/word/2018/wordml" xmlns:w16du="http://schemas.microsoft.com/office/word/2023/wordml/word16du" xmlns:w16sdtdh="http://schemas.microsoft.com/office/word/2020/wordml/sdtdatahash" xmlns:w16se="http://schemas.microsoft.com/office/word/2015/wordml/symex" xmlns:wpg="http://schemas.microsoft.com/office/word/2010/wordprocessingGroup" xmlns:wpi="http://schemas.microsoft.com/office/word/2010/wordprocessingInk" xmlns:wne="http://schemas.microsoft.com/office/word/2006/wordml" xmlns:wps="http://schemas.microsoft.com/office/word/2010/wordprocessingShape" mc:Ignorable="w14 w15 w16se w16cid w16 w16cex w16sdtdh w16du wp14">
   <w:p>
     <w:pPr>
       <w:pStyle w:val="Header"/>
@@ -4943,7 +7033,7 @@
         </mc:Choice>
         <mc:Fallback>
           <w:pict>
-            <v:rect w14:anchorId="144BE928" id="Rectangle 11" o:spid="_x0000_s1026" style="position:absolute;margin-left:-72.75pt;margin-top:-35.45pt;width:596.15pt;height:70.85pt;z-index:251659264;visibility:visible;mso-wrap-style:square;mso-width-percent:0;mso-height-percent:0;mso-wrap-distance-left:9pt;mso-wrap-distance-top:0;mso-wrap-distance-right:9pt;mso-wrap-distance-bottom:0;mso-position-horizontal:absolute;mso-position-horizontal-relative:text;mso-position-vertical:absolute;mso-position-vertical-relative:text;mso-width-percent:0;mso-height-percent:0;mso-width-relative:margin;mso-height-relative:margin;v-text-anchor:bottom" o:gfxdata="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" fillcolor="#1d448f" stroked="f">
+            <v:rect w14:anchorId="144BE928" id="Rectangle 11" o:spid="_x0000_s1026" style="position:absolute;margin-left:-72.75pt;margin-top:-35.45pt;width:596.15pt;height:70.85pt;z-index:251659264;visibility:visible;mso-wrap-style:square;mso-width-percent:0;mso-height-percent:0;mso-wrap-distance-left:9pt;mso-wrap-distance-top:0;mso-wrap-distance-right:9pt;mso-wrap-distance-bottom:0;mso-position-horizontal:absolute;mso-position-horizontal-relative:text;mso-position-vertical:absolute;mso-position-vertical-relative:text;mso-width-percent:0;mso-height-percent:0;mso-width-relative:margin;mso-height-relative:margin;v-text-anchor:bottom" o:gfxdata="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" fillcolor="#1d448f" stroked="f">
               <v:fill opacity="62194f"/>
               <v:textbox inset=",,,2mm">
                 <w:txbxContent>
@@ -5056,7 +7146,7 @@
 </file>
 
 <file path=word/numbering.xml><?xml version="1.0" encoding="utf-8"?>
-<w:numbering xmlns:wpc="http://schemas.microsoft.com/office/word/2010/wordprocessingCanvas" xmlns:cx="http://schemas.microsoft.com/office/drawing/2014/chartex" xmlns:cx1="http://schemas.microsoft.com/office/drawing/2015/9/8/chartex" xmlns:cx2="http://schemas.microsoft.com/office/drawing/2015/10/21/chartex" xmlns:cx3="http://schemas.microsoft.com/office/drawing/2016/5/9/chartex" xmlns:cx4="http://schemas.microsoft.com/office/drawing/2016/5/10/chartex" xmlns:cx5="http://schemas.microsoft.com/office/drawing/2016/5/11/chartex" xmlns:cx6="http://schemas.microsoft.com/office/drawing/2016/5/12/chartex" xmlns:cx7="http://schemas.microsoft.com/office/drawing/2016/5/13/chartex" xmlns:cx8="http://schemas.microsoft.com/office/drawing/2016/5/14/chartex" xmlns:mc="http://schemas.openxmlformats.org/markup-compatibility/2006" xmlns:aink="http://schemas.microsoft.com/office/drawing/2016/ink" xmlns:am3d="http://schemas.microsoft.com/office/drawing/2017/model3d" xmlns:o="urn:schemas-microsoft-com:office:office" xmlns:r="http://schemas.openxmlformats.org/officeDocument/2006/relationships" xmlns:m="http://schemas.openxmlformats.org/officeDocument/2006/math" xmlns:v="urn:schemas-microsoft-com:vml" xmlns:wp14="http://schemas.microsoft.com/office/word/2010/wordprocessingDrawing" xmlns:wp="http://schemas.openxmlformats.org/drawingml/2006/wordprocessingDrawing" xmlns:w10="urn:schemas-microsoft-com:office:word" xmlns:w="http://schemas.openxmlformats.org/wordprocessingml/2006/main" xmlns:w14="http://schemas.microsoft.com/office/word/2010/wordml" xmlns:w15="http://schemas.microsoft.com/office/word/2012/wordml" xmlns:w16cex="http://schemas.microsoft.com/office/word/2018/wordml/cex" xmlns:w16cid="http://schemas.microsoft.com/office/word/2016/wordml/cid" xmlns:w16="http://schemas.microsoft.com/office/word/2018/wordml" xmlns:w16sdtdh="http://schemas.microsoft.com/office/word/2020/wordml/sdtdatahash" xmlns:w16se="http://schemas.microsoft.com/office/word/2015/wordml/symex" xmlns:wpg="http://schemas.microsoft.com/office/word/2010/wordprocessingGroup" xmlns:wpi="http://schemas.microsoft.com/office/word/2010/wordprocessingInk" xmlns:wne="http://schemas.microsoft.com/office/word/2006/wordml" xmlns:wps="http://schemas.microsoft.com/office/word/2010/wordprocessingShape" mc:Ignorable="w14 w15 w16se w16cid w16 w16cex w16sdtdh wp14">
+<w:numbering xmlns:wpc="http://schemas.microsoft.com/office/word/2010/wordprocessingCanvas" xmlns:cx="http://schemas.microsoft.com/office/drawing/2014/chartex" xmlns:cx1="http://schemas.microsoft.com/office/drawing/2015/9/8/chartex" xmlns:cx2="http://schemas.microsoft.com/office/drawing/2015/10/21/chartex" xmlns:cx3="http://schemas.microsoft.com/office/drawing/2016/5/9/chartex" xmlns:cx4="http://schemas.microsoft.com/office/drawing/2016/5/10/chartex" xmlns:cx5="http://schemas.microsoft.com/office/drawing/2016/5/11/chartex" xmlns:cx6="http://schemas.microsoft.com/office/drawing/2016/5/12/chartex" xmlns:cx7="http://schemas.microsoft.com/office/drawing/2016/5/13/chartex" xmlns:cx8="http://schemas.microsoft.com/office/drawing/2016/5/14/chartex" xmlns:mc="http://schemas.openxmlformats.org/markup-compatibility/2006" xmlns:aink="http://schemas.microsoft.com/office/drawing/2016/ink" xmlns:am3d="http://schemas.microsoft.com/office/drawing/2017/model3d" xmlns:o="urn:schemas-microsoft-com:office:office" xmlns:oel="http://schemas.microsoft.com/office/2019/extlst" xmlns:r="http://schemas.openxmlformats.org/officeDocument/2006/relationships" xmlns:m="http://schemas.openxmlformats.org/officeDocument/2006/math" xmlns:v="urn:schemas-microsoft-com:vml" xmlns:wp14="http://schemas.microsoft.com/office/word/2010/wordprocessingDrawing" xmlns:wp="http://schemas.openxmlformats.org/drawingml/2006/wordprocessingDrawing" xmlns:w10="urn:schemas-microsoft-com:office:word" xmlns:w="http://schemas.openxmlformats.org/wordprocessingml/2006/main" xmlns:w14="http://schemas.microsoft.com/office/word/2010/wordml" xmlns:w15="http://schemas.microsoft.com/office/word/2012/wordml" xmlns:w16cex="http://schemas.microsoft.com/office/word/2018/wordml/cex" xmlns:w16cid="http://schemas.microsoft.com/office/word/2016/wordml/cid" xmlns:w16="http://schemas.microsoft.com/office/word/2018/wordml" xmlns:w16du="http://schemas.microsoft.com/office/word/2023/wordml/word16du" xmlns:w16sdtdh="http://schemas.microsoft.com/office/word/2020/wordml/sdtdatahash" xmlns:w16se="http://schemas.microsoft.com/office/word/2015/wordml/symex" xmlns:wpg="http://schemas.microsoft.com/office/word/2010/wordprocessingGroup" xmlns:wpi="http://schemas.microsoft.com/office/word/2010/wordprocessingInk" xmlns:wne="http://schemas.microsoft.com/office/word/2006/wordml" xmlns:wps="http://schemas.microsoft.com/office/word/2010/wordprocessingShape" mc:Ignorable="w14 w15 w16se w16cid w16 w16cex w16sdtdh w16du wp14">
   <w:abstractNum w:abstractNumId="0" w15:restartNumberingAfterBreak="0">
     <w:nsid w:val="06115BA8"/>
     <w:multiLevelType w:val="hybridMultilevel"/>
@@ -5408,6 +7498,95 @@
     </w:lvl>
   </w:abstractNum>
   <w:abstractNum w:abstractNumId="4" w15:restartNumberingAfterBreak="0">
+    <w:nsid w:val="48F80526"/>
+    <w:multiLevelType w:val="hybridMultilevel"/>
+    <w:tmpl w:val="CB340098"/>
+    <w:lvl w:ilvl="0" w:tplc="4EE62DF8">
+      <w:start w:val="1"/>
+      <w:numFmt w:val="lowerLetter"/>
+      <w:lvlText w:val="(%1)"/>
+      <w:lvlJc w:val="left"/>
+      <w:pPr>
+        <w:ind w:left="850" w:hanging="420"/>
+      </w:pPr>
+      <w:rPr>
+        <w:rFonts w:hint="default"/>
+      </w:rPr>
+    </w:lvl>
+    <w:lvl w:ilvl="1" w:tplc="08090019" w:tentative="1">
+      <w:start w:val="1"/>
+      <w:numFmt w:val="lowerLetter"/>
+      <w:lvlText w:val="%2."/>
+      <w:lvlJc w:val="left"/>
+      <w:pPr>
+        <w:ind w:left="1510" w:hanging="360"/>
+      </w:pPr>
+    </w:lvl>
+    <w:lvl w:ilvl="2" w:tplc="0809001B" w:tentative="1">
+      <w:start w:val="1"/>
+      <w:numFmt w:val="lowerRoman"/>
+      <w:lvlText w:val="%3."/>
+      <w:lvlJc w:val="right"/>
+      <w:pPr>
+        <w:ind w:left="2230" w:hanging="180"/>
+      </w:pPr>
+    </w:lvl>
+    <w:lvl w:ilvl="3" w:tplc="0809000F" w:tentative="1">
+      <w:start w:val="1"/>
+      <w:numFmt w:val="decimal"/>
+      <w:lvlText w:val="%4."/>
+      <w:lvlJc w:val="left"/>
+      <w:pPr>
+        <w:ind w:left="2950" w:hanging="360"/>
+      </w:pPr>
+    </w:lvl>
+    <w:lvl w:ilvl="4" w:tplc="08090019" w:tentative="1">
+      <w:start w:val="1"/>
+      <w:numFmt w:val="lowerLetter"/>
+      <w:lvlText w:val="%5."/>
+      <w:lvlJc w:val="left"/>
+      <w:pPr>
+        <w:ind w:left="3670" w:hanging="360"/>
+      </w:pPr>
+    </w:lvl>
+    <w:lvl w:ilvl="5" w:tplc="0809001B" w:tentative="1">
+      <w:start w:val="1"/>
+      <w:numFmt w:val="lowerRoman"/>
+      <w:lvlText w:val="%6."/>
+      <w:lvlJc w:val="right"/>
+      <w:pPr>
+        <w:ind w:left="4390" w:hanging="180"/>
+      </w:pPr>
+    </w:lvl>
+    <w:lvl w:ilvl="6" w:tplc="0809000F" w:tentative="1">
+      <w:start w:val="1"/>
+      <w:numFmt w:val="decimal"/>
+      <w:lvlText w:val="%7."/>
+      <w:lvlJc w:val="left"/>
+      <w:pPr>
+        <w:ind w:left="5110" w:hanging="360"/>
+      </w:pPr>
+    </w:lvl>
+    <w:lvl w:ilvl="7" w:tplc="08090019" w:tentative="1">
+      <w:start w:val="1"/>
+      <w:numFmt w:val="lowerLetter"/>
+      <w:lvlText w:val="%8."/>
+      <w:lvlJc w:val="left"/>
+      <w:pPr>
+        <w:ind w:left="5830" w:hanging="360"/>
+      </w:pPr>
+    </w:lvl>
+    <w:lvl w:ilvl="8" w:tplc="0809001B" w:tentative="1">
+      <w:start w:val="1"/>
+      <w:numFmt w:val="lowerRoman"/>
+      <w:lvlText w:val="%9."/>
+      <w:lvlJc w:val="right"/>
+      <w:pPr>
+        <w:ind w:left="6550" w:hanging="180"/>
+      </w:pPr>
+    </w:lvl>
+  </w:abstractNum>
+  <w:abstractNum w:abstractNumId="5" w15:restartNumberingAfterBreak="0">
     <w:nsid w:val="660A60AC"/>
     <w:multiLevelType w:val="hybridMultilevel"/>
     <w:tmpl w:val="E4A673D0"/>
@@ -5497,26 +7676,29 @@
       </w:pPr>
     </w:lvl>
   </w:abstractNum>
-  <w:num w:numId="1">
-    <w:abstractNumId w:val="4"/>
+  <w:num w:numId="1" w16cid:durableId="1834375545">
+    <w:abstractNumId w:val="5"/>
   </w:num>
-  <w:num w:numId="2">
+  <w:num w:numId="2" w16cid:durableId="1883054975">
     <w:abstractNumId w:val="2"/>
   </w:num>
-  <w:num w:numId="3">
+  <w:num w:numId="3" w16cid:durableId="507451431">
     <w:abstractNumId w:val="3"/>
   </w:num>
-  <w:num w:numId="4">
+  <w:num w:numId="4" w16cid:durableId="148399723">
     <w:abstractNumId w:val="1"/>
   </w:num>
-  <w:num w:numId="5">
+  <w:num w:numId="5" w16cid:durableId="1548031860">
     <w:abstractNumId w:val="0"/>
+  </w:num>
+  <w:num w:numId="6" w16cid:durableId="1114833750">
+    <w:abstractNumId w:val="4"/>
   </w:num>
 </w:numbering>
 </file>
 
 <file path=word/styles.xml><?xml version="1.0" encoding="utf-8"?>
-<w:styles xmlns:mc="http://schemas.openxmlformats.org/markup-compatibility/2006" xmlns:r="http://schemas.openxmlformats.org/officeDocument/2006/relationships" xmlns:w="http://schemas.openxmlformats.org/wordprocessingml/2006/main" xmlns:w14="http://schemas.microsoft.com/office/word/2010/wordml" xmlns:w15="http://schemas.microsoft.com/office/word/2012/wordml" xmlns:w16cex="http://schemas.microsoft.com/office/word/2018/wordml/cex" xmlns:w16cid="http://schemas.microsoft.com/office/word/2016/wordml/cid" xmlns:w16="http://schemas.microsoft.com/office/word/2018/wordml" xmlns:w16sdtdh="http://schemas.microsoft.com/office/word/2020/wordml/sdtdatahash" xmlns:w16se="http://schemas.microsoft.com/office/word/2015/wordml/symex" mc:Ignorable="w14 w15 w16se w16cid w16 w16cex w16sdtdh">
+<w:styles xmlns:mc="http://schemas.openxmlformats.org/markup-compatibility/2006" xmlns:r="http://schemas.openxmlformats.org/officeDocument/2006/relationships" xmlns:w="http://schemas.openxmlformats.org/wordprocessingml/2006/main" xmlns:w14="http://schemas.microsoft.com/office/word/2010/wordml" xmlns:w15="http://schemas.microsoft.com/office/word/2012/wordml" xmlns:w16cex="http://schemas.microsoft.com/office/word/2018/wordml/cex" xmlns:w16cid="http://schemas.microsoft.com/office/word/2016/wordml/cid" xmlns:w16="http://schemas.microsoft.com/office/word/2018/wordml" xmlns:w16du="http://schemas.microsoft.com/office/word/2023/wordml/word16du" xmlns:w16sdtdh="http://schemas.microsoft.com/office/word/2020/wordml/sdtdatahash" xmlns:w16se="http://schemas.microsoft.com/office/word/2015/wordml/symex" mc:Ignorable="w14 w15 w16se w16cid w16 w16cex w16sdtdh w16du">
   <w:docDefaults>
     <w:rPrDefault>
       <w:rPr>
@@ -5626,6 +7808,7 @@
     <w:lsdException w:name="HTML Sample" w:semiHidden="1" w:unhideWhenUsed="1"/>
     <w:lsdException w:name="HTML Typewriter" w:semiHidden="1" w:unhideWhenUsed="1"/>
     <w:lsdException w:name="HTML Variable" w:semiHidden="1" w:unhideWhenUsed="1"/>
+    <w:lsdException w:name="Normal Table" w:semiHidden="1" w:unhideWhenUsed="1"/>
     <w:lsdException w:name="annotation subject" w:semiHidden="1" w:unhideWhenUsed="1"/>
     <w:lsdException w:name="No List" w:semiHidden="1" w:unhideWhenUsed="1"/>
     <w:lsdException w:name="Outline List 1" w:semiHidden="1" w:unhideWhenUsed="1"/>
@@ -5668,8 +7851,11 @@
     <w:lsdException w:name="Table Contemporary" w:semiHidden="1" w:unhideWhenUsed="1"/>
     <w:lsdException w:name="Table Elegant" w:semiHidden="1" w:unhideWhenUsed="1"/>
     <w:lsdException w:name="Table Professional" w:semiHidden="1" w:unhideWhenUsed="1"/>
+    <w:lsdException w:name="Table Subtle 1" w:semiHidden="1" w:unhideWhenUsed="1"/>
     <w:lsdException w:name="Table Subtle 2" w:semiHidden="1" w:unhideWhenUsed="1"/>
     <w:lsdException w:name="Table Web 1" w:semiHidden="1" w:unhideWhenUsed="1"/>
+    <w:lsdException w:name="Table Web 2" w:semiHidden="1" w:unhideWhenUsed="1"/>
+    <w:lsdException w:name="Table Web 3" w:semiHidden="1" w:unhideWhenUsed="1"/>
     <w:lsdException w:name="Balloon Text" w:semiHidden="1" w:unhideWhenUsed="1"/>
     <w:lsdException w:name="Table Theme" w:semiHidden="1" w:unhideWhenUsed="1"/>
     <w:lsdException w:name="Placeholder Text" w:semiHidden="1" w:uiPriority="99"/>
@@ -6392,23 +8578,6 @@
 </file>
 
 <file path=customXml/item1.xml><?xml version="1.0" encoding="utf-8"?>
-<p:properties xmlns:p="http://schemas.microsoft.com/office/2006/metadata/properties" xmlns:xsi="http://www.w3.org/2001/XMLSchema-instance" xmlns:pc="http://schemas.microsoft.com/office/infopath/2007/PartnerControls">
-  <documentManagement>
-    <ReferenceId xmlns="7aaef5f8-6561-42e8-a588-8ee7769f8f3a" xsi:nil="true"/>
-  </documentManagement>
-</p:properties>
-</file>
-
-<file path=customXml/item2.xml><?xml version="1.0" encoding="utf-8"?>
-<?mso-contentType ?>
-<FormTemplates xmlns="http://schemas.microsoft.com/sharepoint/v3/contenttype/forms">
-  <Display>DocumentLibraryForm</Display>
-  <Edit>DocumentLibraryForm</Edit>
-  <New>DocumentLibraryForm</New>
-</FormTemplates>
-</file>
-
-<file path=customXml/item3.xml><?xml version="1.0" encoding="utf-8"?>
 <ct:contentTypeSchema xmlns:ct="http://schemas.microsoft.com/office/2006/metadata/contentType" xmlns:ma="http://schemas.microsoft.com/office/2006/metadata/properties/metaAttributes" ct:_="" ma:_="" ma:contentTypeName="Document" ma:contentTypeID="0x0101007D87C2771DED2B4E827C06CCB5FF2469" ma:contentTypeVersion="5" ma:contentTypeDescription="Create a new document." ma:contentTypeScope="" ma:versionID="a436b4804f8d0f5c410bb276cd8f58c1">
   <xsd:schema xmlns:xsd="http://www.w3.org/2001/XMLSchema" xmlns:xs="http://www.w3.org/2001/XMLSchema" xmlns:p="http://schemas.microsoft.com/office/2006/metadata/properties" xmlns:ns2="7aaef5f8-6561-42e8-a588-8ee7769f8f3a" targetNamespace="http://schemas.microsoft.com/office/2006/metadata/properties" ma:root="true" ma:fieldsID="67e434bdc2ebb08804b8022a83c6c302" ns2:_="">
     <xsd:import namespace="7aaef5f8-6561-42e8-a588-8ee7769f8f3a"/>
@@ -6558,23 +8727,41 @@
 </ct:contentTypeSchema>
 </file>
 
+<file path=customXml/item2.xml><?xml version="1.0" encoding="utf-8"?>
+<?mso-contentType ?>
+<FormTemplates xmlns="http://schemas.microsoft.com/sharepoint/v3/contenttype/forms">
+  <Display>DocumentLibraryForm</Display>
+  <Edit>DocumentLibraryForm</Edit>
+  <New>DocumentLibraryForm</New>
+</FormTemplates>
+</file>
+
+<file path=customXml/item3.xml><?xml version="1.0" encoding="utf-8"?>
+<p:properties xmlns:p="http://schemas.microsoft.com/office/2006/metadata/properties" xmlns:xsi="http://www.w3.org/2001/XMLSchema-instance" xmlns:pc="http://schemas.microsoft.com/office/infopath/2007/PartnerControls">
+  <documentManagement>
+    <ReferenceId xmlns="7aaef5f8-6561-42e8-a588-8ee7769f8f3a" xsi:nil="true"/>
+  </documentManagement>
+</p:properties>
+</file>
+
 <file path=customXml/item4.xml><?xml version="1.0" encoding="utf-8"?>
 <b:Sources xmlns:b="http://schemas.openxmlformats.org/officeDocument/2006/bibliography" xmlns="http://schemas.openxmlformats.org/officeDocument/2006/bibliography" SelectedStyle="\APASixthEditionOfficeOnline.xsl" StyleName="APA" Version="6"/>
 </file>
 
 <file path=customXml/itemProps1.xml><?xml version="1.0" encoding="utf-8"?>
-<ds:datastoreItem xmlns:ds="http://schemas.openxmlformats.org/officeDocument/2006/customXml" ds:itemID="{BE533296-B1E1-4047-A444-1E79CF74A4BB}">
+<ds:datastoreItem xmlns:ds="http://schemas.openxmlformats.org/officeDocument/2006/customXml" ds:itemID="{97B60880-CE50-4550-B364-E345F13C2AC5}">
   <ds:schemaRefs>
-    <ds:schemaRef ds:uri="http://purl.org/dc/terms/"/>
-    <ds:schemaRef ds:uri="http://schemas.openxmlformats.org/package/2006/metadata/core-properties"/>
-    <ds:schemaRef ds:uri="94dce8ab-38ff-4714-b1ed-1fc5e4d9abd1"/>
+    <ds:schemaRef ds:uri="http://schemas.microsoft.com/office/2006/metadata/contentType"/>
+    <ds:schemaRef ds:uri="http://schemas.microsoft.com/office/2006/metadata/properties/metaAttributes"/>
+    <ds:schemaRef ds:uri="http://www.w3.org/2001/XMLSchema"/>
+    <ds:schemaRef ds:uri="http://schemas.microsoft.com/office/2006/metadata/properties"/>
+    <ds:schemaRef ds:uri="7aaef5f8-6561-42e8-a588-8ee7769f8f3a"/>
     <ds:schemaRef ds:uri="http://schemas.microsoft.com/office/2006/documentManagement/types"/>
     <ds:schemaRef ds:uri="http://schemas.microsoft.com/office/infopath/2007/PartnerControls"/>
+    <ds:schemaRef ds:uri="http://schemas.openxmlformats.org/package/2006/metadata/core-properties"/>
     <ds:schemaRef ds:uri="http://purl.org/dc/elements/1.1/"/>
-    <ds:schemaRef ds:uri="http://schemas.microsoft.com/office/2006/metadata/properties"/>
-    <ds:schemaRef ds:uri="1ef05dc5-97a2-498b-bf7c-bd189143a1ff"/>
-    <ds:schemaRef ds:uri="http://www.w3.org/XML/1998/namespace"/>
-    <ds:schemaRef ds:uri="http://purl.org/dc/dcmitype/"/>
+    <ds:schemaRef ds:uri="http://purl.org/dc/terms/"/>
+    <ds:schemaRef ds:uri="http://schemas.microsoft.com/internal/obd"/>
   </ds:schemaRefs>
 </ds:datastoreItem>
 </file>
@@ -6588,7 +8775,13 @@
 </file>
 
 <file path=customXml/itemProps3.xml><?xml version="1.0" encoding="utf-8"?>
-<ds:datastoreItem xmlns:ds="http://schemas.openxmlformats.org/officeDocument/2006/customXml" ds:itemID="{97B60880-CE50-4550-B364-E345F13C2AC5}"/>
+<ds:datastoreItem xmlns:ds="http://schemas.openxmlformats.org/officeDocument/2006/customXml" ds:itemID="{BE533296-B1E1-4047-A444-1E79CF74A4BB}">
+  <ds:schemaRefs>
+    <ds:schemaRef ds:uri="http://schemas.microsoft.com/office/2006/metadata/properties"/>
+    <ds:schemaRef ds:uri="http://schemas.microsoft.com/office/infopath/2007/PartnerControls"/>
+    <ds:schemaRef ds:uri="7aaef5f8-6561-42e8-a588-8ee7769f8f3a"/>
+  </ds:schemaRefs>
+</ds:datastoreItem>
 </file>
 
 <file path=customXml/itemProps4.xml><?xml version="1.0" encoding="utf-8"?>

</xml_diff>